<commit_message>
Finish challenge project 15
</commit_message>
<xml_diff>
--- a/[Retake]Swift_Notes.docx
+++ b/[Retake]Swift_Notes.docx
@@ -43,7 +43,6 @@
           <w:lang w:val="en-US"/>
         </w:rPr>
       </w:pPr>
-      <w:proofErr w:type="spellStart"/>
       <w:r>
         <w:rPr>
           <w:rFonts w:ascii="Lato" w:hAnsi="Lato"/>
@@ -53,7 +52,6 @@
         </w:rPr>
         <w:t>CoreImage</w:t>
       </w:r>
-      <w:proofErr w:type="spellEnd"/>
     </w:p>
     <w:p>
       <w:pPr>
@@ -121,33 +119,13 @@
         </w:rPr>
         <w:t xml:space="preserve">the </w:t>
       </w:r>
-      <w:proofErr w:type="spellStart"/>
-      <w:proofErr w:type="gramStart"/>
       <w:r>
         <w:rPr>
           <w:rFonts w:ascii="Menlo" w:hAnsi="Menlo" w:cs="Menlo"/>
           <w:color w:val="42B8E0"/>
           <w:lang w:val="en-US"/>
         </w:rPr>
-        <w:t>viewDidLoad</w:t>
-      </w:r>
-      <w:proofErr w:type="spellEnd"/>
-      <w:r>
-        <w:rPr>
-          <w:rFonts w:ascii="Menlo" w:hAnsi="Menlo" w:cs="Menlo"/>
-          <w:color w:val="42B8E0"/>
-          <w:lang w:val="en-US"/>
-        </w:rPr>
-        <w:t>(</w:t>
-      </w:r>
-      <w:proofErr w:type="gramEnd"/>
-      <w:r>
-        <w:rPr>
-          <w:rFonts w:ascii="Menlo" w:hAnsi="Menlo" w:cs="Menlo"/>
-          <w:color w:val="42B8E0"/>
-          <w:lang w:val="en-US"/>
-        </w:rPr>
-        <w:t>)</w:t>
+        <w:t>viewDidLoad()</w:t>
       </w:r>
       <w:r>
         <w:rPr>
@@ -174,7 +152,6 @@
         </w:rPr>
         <w:t xml:space="preserve">type </w:t>
       </w:r>
-      <w:proofErr w:type="spellStart"/>
       <w:r>
         <w:rPr>
           <w:rFonts w:ascii="Menlo" w:hAnsi="Menlo" w:cs="Menlo"/>
@@ -183,7 +160,6 @@
         </w:rPr>
         <w:t>CIFilter</w:t>
       </w:r>
-      <w:proofErr w:type="spellEnd"/>
       <w:r>
         <w:rPr>
           <w:rFonts w:ascii="Lato" w:hAnsi="Lato"/>
@@ -216,7 +192,6 @@
         </w:rPr>
         <w:t xml:space="preserve">Not all filters have the </w:t>
       </w:r>
-      <w:proofErr w:type="spellStart"/>
       <w:r>
         <w:rPr>
           <w:rFonts w:ascii="Menlo" w:hAnsi="Menlo" w:cs="Menlo"/>
@@ -225,7 +200,6 @@
         </w:rPr>
         <w:t>kCIInputImageKey</w:t>
       </w:r>
-      <w:proofErr w:type="spellEnd"/>
       <w:r>
         <w:rPr>
           <w:rFonts w:ascii="Lato" w:hAnsi="Lato"/>
@@ -254,7 +228,6 @@
         </w:rPr>
         <w:t xml:space="preserve">in the </w:t>
       </w:r>
-      <w:proofErr w:type="spellStart"/>
       <w:r>
         <w:rPr>
           <w:rFonts w:ascii="Menlo" w:hAnsi="Menlo" w:cs="Menlo"/>
@@ -279,7 +252,6 @@
         </w:rPr>
         <w:t>inputKeys</w:t>
       </w:r>
-      <w:proofErr w:type="spellEnd"/>
       <w:r>
         <w:rPr>
           <w:rFonts w:ascii="Lato" w:hAnsi="Lato"/>
@@ -319,7 +291,6 @@
         </w:rPr>
         <w:t xml:space="preserve">To save an image to the photo album, use the </w:t>
       </w:r>
-      <w:proofErr w:type="spellStart"/>
       <w:r>
         <w:rPr>
           <w:rFonts w:ascii="Menlo" w:hAnsi="Menlo" w:cs="Menlo"/>
@@ -328,7 +299,6 @@
         </w:rPr>
         <w:t>UIImageWriteToSavedPhotosAlbum</w:t>
       </w:r>
-      <w:proofErr w:type="spellEnd"/>
       <w:r>
         <w:rPr>
           <w:rFonts w:ascii="Lato" w:hAnsi="Lato"/>
@@ -363,7 +333,6 @@
           <w:lang w:val="en-US"/>
         </w:rPr>
       </w:pPr>
-      <w:proofErr w:type="spellStart"/>
       <w:r>
         <w:rPr>
           <w:rFonts w:ascii="Lato" w:hAnsi="Lato"/>
@@ -373,7 +342,6 @@
         </w:rPr>
         <w:t>SpriteKit</w:t>
       </w:r>
-      <w:proofErr w:type="spellEnd"/>
     </w:p>
     <w:p>
       <w:pPr>
@@ -410,23 +378,7 @@
           <w:rFonts w:ascii="Lato" w:hAnsi="Lato"/>
           <w:lang w:val="en-US"/>
         </w:rPr>
-        <w:t xml:space="preserve">Y values in </w:t>
-      </w:r>
-      <w:proofErr w:type="spellStart"/>
-      <w:r>
-        <w:rPr>
-          <w:rFonts w:ascii="Lato" w:hAnsi="Lato"/>
-          <w:lang w:val="en-US"/>
-        </w:rPr>
-        <w:t>SpriteKit</w:t>
-      </w:r>
-      <w:proofErr w:type="spellEnd"/>
-      <w:r>
-        <w:rPr>
-          <w:rFonts w:ascii="Lato" w:hAnsi="Lato"/>
-          <w:lang w:val="en-US"/>
-        </w:rPr>
-        <w:t xml:space="preserve"> place </w:t>
+        <w:t xml:space="preserve">Y values in SpriteKit place </w:t>
       </w:r>
       <w:bookmarkStart w:id="6" w:name="OLE_LINK3"/>
       <w:bookmarkStart w:id="7" w:name="OLE_LINK4"/>
@@ -466,30 +418,75 @@
           <w:lang w:val="en-US"/>
         </w:rPr>
       </w:pPr>
-      <w:proofErr w:type="spellStart"/>
       <w:r>
         <w:rPr>
           <w:rFonts w:ascii="Menlo" w:hAnsi="Menlo" w:cs="Menlo"/>
           <w:color w:val="DEC1FF"/>
           <w:lang w:val="en-US"/>
         </w:rPr>
-        <w:t>SKCropNode</w:t>
-      </w:r>
-      <w:proofErr w:type="spellEnd"/>
+        <w:t xml:space="preserve">SKCropNode </w:t>
+      </w:r>
+      <w:r>
+        <w:rPr>
+          <w:rFonts w:ascii="Lato" w:hAnsi="Lato"/>
+          <w:lang w:val="en-US"/>
+        </w:rPr>
+        <w:t>is a special kind of</w:t>
+      </w:r>
       <w:r>
         <w:rPr>
           <w:rFonts w:ascii="Menlo" w:hAnsi="Menlo" w:cs="Menlo"/>
           <w:color w:val="DEC1FF"/>
           <w:lang w:val="en-US"/>
         </w:rPr>
-        <w:t xml:space="preserve"> </w:t>
-      </w:r>
-      <w:r>
-        <w:rPr>
-          <w:rFonts w:ascii="Lato" w:hAnsi="Lato"/>
-          <w:lang w:val="en-US"/>
-        </w:rPr>
-        <w:t>is a special kind of</w:t>
+        <w:t xml:space="preserve"> SKNode </w:t>
+      </w:r>
+      <w:r>
+        <w:rPr>
+          <w:rFonts w:ascii="Lato" w:hAnsi="Lato"/>
+          <w:lang w:val="en-US"/>
+        </w:rPr>
+        <w:t>which uses an image as a cropping mask, anything in the colored part will be visible, anything in the transparent part will be invisible. In our case we used it to hide the penguins by having a crop mask shaped like the hole that makes the penguin invisible when it moves outside the mask.</w:t>
+      </w:r>
+    </w:p>
+    <w:p>
+      <w:pPr>
+        <w:jc w:val="both"/>
+        <w:rPr>
+          <w:rFonts w:ascii="Lato" w:hAnsi="Lato"/>
+          <w:lang w:val="en-US"/>
+        </w:rPr>
+      </w:pPr>
+    </w:p>
+    <w:p>
+      <w:pPr>
+        <w:jc w:val="both"/>
+        <w:rPr>
+          <w:rFonts w:ascii="Lato" w:hAnsi="Lato"/>
+          <w:lang w:val="en-US"/>
+        </w:rPr>
+      </w:pPr>
+      <w:r>
+        <w:rPr>
+          <w:rFonts w:ascii="Lato" w:hAnsi="Lato"/>
+          <w:lang w:val="en-US"/>
+        </w:rPr>
+        <w:t xml:space="preserve">We can change the image inside our penguin sprite by changing its </w:t>
+      </w:r>
+      <w:r>
+        <w:rPr>
+          <w:rFonts w:ascii="Menlo" w:hAnsi="Menlo" w:cs="Menlo"/>
+          <w:color w:val="C08AFF"/>
+          <w:lang w:val="en-US"/>
+        </w:rPr>
+        <w:t>.texture</w:t>
+      </w:r>
+      <w:r>
+        <w:rPr>
+          <w:rFonts w:ascii="Lato" w:hAnsi="Lato"/>
+          <w:lang w:val="en-US"/>
+        </w:rPr>
+        <w:t xml:space="preserve"> property. This takes a new class called </w:t>
       </w:r>
       <w:r>
         <w:rPr>
@@ -497,79 +494,6 @@
           <w:color w:val="DEC1FF"/>
           <w:lang w:val="en-US"/>
         </w:rPr>
-        <w:t xml:space="preserve"> </w:t>
-      </w:r>
-      <w:proofErr w:type="spellStart"/>
-      <w:r>
-        <w:rPr>
-          <w:rFonts w:ascii="Menlo" w:hAnsi="Menlo" w:cs="Menlo"/>
-          <w:color w:val="DEC1FF"/>
-          <w:lang w:val="en-US"/>
-        </w:rPr>
-        <w:t>SKNode</w:t>
-      </w:r>
-      <w:proofErr w:type="spellEnd"/>
-      <w:r>
-        <w:rPr>
-          <w:rFonts w:ascii="Menlo" w:hAnsi="Menlo" w:cs="Menlo"/>
-          <w:color w:val="DEC1FF"/>
-          <w:lang w:val="en-US"/>
-        </w:rPr>
-        <w:t xml:space="preserve"> </w:t>
-      </w:r>
-      <w:r>
-        <w:rPr>
-          <w:rFonts w:ascii="Lato" w:hAnsi="Lato"/>
-          <w:lang w:val="en-US"/>
-        </w:rPr>
-        <w:t>which uses an image as a cropping mask, anything in the colored part will be visible, anything in the transparent part will be invisible. In our case we used it to hide the penguins by having a crop mask shaped like the hole that makes the penguin invisible when it moves outside the mask.</w:t>
-      </w:r>
-    </w:p>
-    <w:p>
-      <w:pPr>
-        <w:jc w:val="both"/>
-        <w:rPr>
-          <w:rFonts w:ascii="Lato" w:hAnsi="Lato"/>
-          <w:lang w:val="en-US"/>
-        </w:rPr>
-      </w:pPr>
-    </w:p>
-    <w:p>
-      <w:pPr>
-        <w:jc w:val="both"/>
-        <w:rPr>
-          <w:rFonts w:ascii="Lato" w:hAnsi="Lato"/>
-          <w:lang w:val="en-US"/>
-        </w:rPr>
-      </w:pPr>
-      <w:r>
-        <w:rPr>
-          <w:rFonts w:ascii="Lato" w:hAnsi="Lato"/>
-          <w:lang w:val="en-US"/>
-        </w:rPr>
-        <w:t xml:space="preserve">We can change the image inside our penguin sprite by changing its </w:t>
-      </w:r>
-      <w:r>
-        <w:rPr>
-          <w:rFonts w:ascii="Menlo" w:hAnsi="Menlo" w:cs="Menlo"/>
-          <w:color w:val="C08AFF"/>
-          <w:lang w:val="en-US"/>
-        </w:rPr>
-        <w:t>.texture</w:t>
-      </w:r>
-      <w:r>
-        <w:rPr>
-          <w:rFonts w:ascii="Lato" w:hAnsi="Lato"/>
-          <w:lang w:val="en-US"/>
-        </w:rPr>
-        <w:t xml:space="preserve"> property. This takes a new class called </w:t>
-      </w:r>
-      <w:r>
-        <w:rPr>
-          <w:rFonts w:ascii="Menlo" w:hAnsi="Menlo" w:cs="Menlo"/>
-          <w:color w:val="DEC1FF"/>
-          <w:lang w:val="en-US"/>
-        </w:rPr>
         <w:t>SKTexture</w:t>
       </w:r>
       <w:r>
@@ -611,33 +535,13 @@
         </w:rPr>
         <w:t xml:space="preserve"> Grand Central Dispatch (GCD) code </w:t>
       </w:r>
-      <w:proofErr w:type="spellStart"/>
-      <w:proofErr w:type="gramStart"/>
       <w:r>
         <w:rPr>
           <w:rFonts w:ascii="Menlo" w:hAnsi="Menlo" w:cs="Menlo"/>
           <w:color w:val="BFBFBF"/>
           <w:lang w:val="en-US"/>
         </w:rPr>
-        <w:t>asyncAfter</w:t>
-      </w:r>
-      <w:proofErr w:type="spellEnd"/>
-      <w:r>
-        <w:rPr>
-          <w:rFonts w:ascii="Menlo" w:hAnsi="Menlo" w:cs="Menlo"/>
-          <w:color w:val="BFBFBF"/>
-          <w:lang w:val="en-US"/>
-        </w:rPr>
-        <w:t>(</w:t>
-      </w:r>
-      <w:proofErr w:type="gramEnd"/>
-      <w:r>
-        <w:rPr>
-          <w:rFonts w:ascii="Menlo" w:hAnsi="Menlo" w:cs="Menlo"/>
-          <w:color w:val="BFBFBF"/>
-          <w:lang w:val="en-US"/>
-        </w:rPr>
-        <w:t>)</w:t>
+        <w:t>asyncAfter()</w:t>
       </w:r>
       <w:r>
         <w:rPr>
@@ -748,32 +652,18 @@
           <w:lang w:val="en-US"/>
         </w:rPr>
       </w:pPr>
-      <w:proofErr w:type="spellStart"/>
+      <w:bookmarkStart w:id="8" w:name="OLE_LINK11"/>
+      <w:bookmarkStart w:id="9" w:name="OLE_LINK12"/>
       <w:r>
         <w:rPr>
           <w:rFonts w:ascii="Menlo" w:hAnsi="Menlo" w:cs="Menlo"/>
           <w:color w:val="DEC1FF"/>
           <w:lang w:val="en-US"/>
         </w:rPr>
-        <w:t>SK</w:t>
-      </w:r>
-      <w:r>
-        <w:rPr>
-          <w:rFonts w:ascii="Menlo" w:hAnsi="Menlo" w:cs="Menlo"/>
-          <w:color w:val="DEC1FF"/>
-          <w:lang w:val="en-US"/>
-        </w:rPr>
-        <w:t>Action</w:t>
-      </w:r>
-      <w:proofErr w:type="spellEnd"/>
-      <w:r>
-        <w:rPr>
-          <w:rFonts w:ascii="Menlo" w:hAnsi="Menlo" w:cs="Menlo"/>
-          <w:color w:val="DEC1FF"/>
-          <w:lang w:val="en-US"/>
-        </w:rPr>
-        <w:t xml:space="preserve"> </w:t>
-      </w:r>
+        <w:t xml:space="preserve">SKAction </w:t>
+      </w:r>
+      <w:bookmarkEnd w:id="8"/>
+      <w:bookmarkEnd w:id="9"/>
       <w:r>
         <w:rPr>
           <w:rFonts w:ascii="Lato" w:hAnsi="Lato"/>
@@ -802,72 +692,20 @@
           <w:lang w:val="en-US"/>
         </w:rPr>
       </w:pPr>
-      <w:proofErr w:type="spellStart"/>
       <w:r>
         <w:rPr>
           <w:rFonts w:ascii="Menlo" w:hAnsi="Menlo" w:cs="Menlo"/>
           <w:color w:val="DEC1FF"/>
           <w:lang w:val="en-US"/>
         </w:rPr>
-        <w:t>SKActio</w:t>
-      </w:r>
-      <w:r>
-        <w:rPr>
-          <w:rFonts w:ascii="Menlo" w:hAnsi="Menlo" w:cs="Menlo"/>
-          <w:color w:val="DEC1FF"/>
-          <w:lang w:val="en-US"/>
-        </w:rPr>
-        <w:t>n.wait</w:t>
-      </w:r>
-      <w:proofErr w:type="spellEnd"/>
-      <w:r>
-        <w:rPr>
-          <w:rFonts w:ascii="Menlo" w:hAnsi="Menlo" w:cs="Menlo"/>
-          <w:color w:val="DEC1FF"/>
-          <w:lang w:val="en-US"/>
-        </w:rPr>
-        <w:t>(</w:t>
-      </w:r>
-      <w:proofErr w:type="spellStart"/>
-      <w:r>
-        <w:rPr>
-          <w:rFonts w:ascii="Menlo" w:hAnsi="Menlo" w:cs="Menlo"/>
-          <w:color w:val="DEC1FF"/>
-          <w:lang w:val="en-US"/>
-        </w:rPr>
-        <w:t>forDuration</w:t>
-      </w:r>
-      <w:proofErr w:type="spellEnd"/>
-      <w:r>
-        <w:rPr>
-          <w:rFonts w:ascii="Menlo" w:hAnsi="Menlo" w:cs="Menlo"/>
-          <w:color w:val="DEC1FF"/>
-          <w:lang w:val="en-US"/>
-        </w:rPr>
-        <w:t>:)</w:t>
-      </w:r>
-      <w:r>
-        <w:rPr>
-          <w:rFonts w:ascii="Lato" w:hAnsi="Lato"/>
-          <w:lang w:val="en-US"/>
-        </w:rPr>
-        <w:t xml:space="preserve"> creates an action that waits for </w:t>
-      </w:r>
-      <w:proofErr w:type="gramStart"/>
-      <w:r>
-        <w:rPr>
-          <w:rFonts w:ascii="Lato" w:hAnsi="Lato"/>
-          <w:lang w:val="en-US"/>
-        </w:rPr>
-        <w:t>a period of time</w:t>
-      </w:r>
-      <w:proofErr w:type="gramEnd"/>
-      <w:r>
-        <w:rPr>
-          <w:rFonts w:ascii="Lato" w:hAnsi="Lato"/>
-          <w:lang w:val="en-US"/>
-        </w:rPr>
-        <w:t xml:space="preserve">, measured in seconds. </w:t>
+        <w:t>SKAction.wait(forDuration:)</w:t>
+      </w:r>
+      <w:r>
+        <w:rPr>
+          <w:rFonts w:ascii="Lato" w:hAnsi="Lato"/>
+          <w:lang w:val="en-US"/>
+        </w:rPr>
+        <w:t xml:space="preserve"> creates an action that waits for a period of time, measured in seconds. </w:t>
       </w:r>
     </w:p>
     <w:p>
@@ -883,8 +721,6 @@
           <w:lang w:val="en-US"/>
         </w:rPr>
       </w:pPr>
-      <w:proofErr w:type="spellStart"/>
-      <w:proofErr w:type="gramStart"/>
       <w:r>
         <w:rPr>
           <w:rFonts w:ascii="Menlo" w:hAnsi="Menlo" w:cs="Menlo"/>
@@ -901,7 +737,6 @@
         </w:rPr>
         <w:t>run</w:t>
       </w:r>
-      <w:proofErr w:type="spellEnd"/>
       <w:r>
         <w:rPr>
           <w:rFonts w:ascii="Menlo" w:hAnsi="Menlo" w:cs="Menlo"/>
@@ -910,7 +745,6 @@
         </w:rPr>
         <w:t>(</w:t>
       </w:r>
-      <w:proofErr w:type="gramEnd"/>
       <w:r>
         <w:rPr>
           <w:rFonts w:ascii="Menlo" w:hAnsi="Menlo" w:cs="Menlo"/>
@@ -956,7 +790,6 @@
           <w:lang w:val="en-US"/>
         </w:rPr>
       </w:pPr>
-      <w:proofErr w:type="spellStart"/>
       <w:r>
         <w:rPr>
           <w:rFonts w:ascii="Menlo" w:hAnsi="Menlo" w:cs="Menlo"/>
@@ -972,24 +805,344 @@
           <w:color w:val="DEC1FF"/>
           <w:lang w:val="en-US"/>
         </w:rPr>
-        <w:t>sequence</w:t>
-      </w:r>
-      <w:proofErr w:type="spellEnd"/>
+        <w:t>sequence(</w:t>
+      </w:r>
       <w:r>
         <w:rPr>
           <w:rFonts w:ascii="Menlo" w:hAnsi="Menlo" w:cs="Menlo"/>
           <w:color w:val="DEC1FF"/>
           <w:lang w:val="en-US"/>
         </w:rPr>
+        <w:t>)</w:t>
+      </w:r>
+      <w:r>
+        <w:rPr>
+          <w:rFonts w:ascii="Menlo" w:hAnsi="Menlo" w:cs="Menlo"/>
+          <w:color w:val="DEC1FF"/>
+          <w:lang w:val="en-US"/>
+        </w:rPr>
+        <w:t xml:space="preserve"> </w:t>
+      </w:r>
+      <w:r>
+        <w:rPr>
+          <w:rFonts w:ascii="Lato" w:hAnsi="Lato"/>
+          <w:lang w:val="en-US"/>
+        </w:rPr>
+        <w:t xml:space="preserve">takes </w:t>
+      </w:r>
+      <w:r>
+        <w:rPr>
+          <w:rFonts w:ascii="Lato" w:hAnsi="Lato"/>
+          <w:lang w:val="en-US"/>
+        </w:rPr>
+        <w:t>an array of actions and executes them in order. Each action won't start executing until the previous one finished.</w:t>
+      </w:r>
+    </w:p>
+    <w:p>
+      <w:pPr>
+        <w:jc w:val="both"/>
+        <w:rPr>
+          <w:rFonts w:ascii="Lato" w:hAnsi="Lato"/>
+          <w:lang w:val="en-US"/>
+        </w:rPr>
+      </w:pPr>
+      <w:r>
+        <w:rPr>
+          <w:rFonts w:ascii="Lato" w:hAnsi="Lato"/>
+          <w:lang w:val="en-US"/>
+        </w:rPr>
+        <w:t xml:space="preserve">You need to declare all the actions and then pass them to a </w:t>
+      </w:r>
+      <w:r>
+        <w:rPr>
+          <w:rFonts w:ascii="Menlo" w:hAnsi="Menlo" w:cs="Menlo"/>
+          <w:color w:val="DEC1FF"/>
+          <w:lang w:val="en-US"/>
+        </w:rPr>
+        <w:t>SKSpriteNode</w:t>
+      </w:r>
+      <w:r>
+        <w:rPr>
+          <w:rFonts w:ascii="Lato" w:hAnsi="Lato"/>
+          <w:lang w:val="en-US"/>
+        </w:rPr>
+        <w:t xml:space="preserve"> object, calling </w:t>
+      </w:r>
+      <w:r>
+        <w:rPr>
+          <w:rFonts w:ascii="Menlo" w:hAnsi="Menlo" w:cs="Menlo"/>
+          <w:color w:val="72BFAE"/>
+          <w:lang w:val="en-US"/>
+        </w:rPr>
+        <w:t>charNode</w:t>
+      </w:r>
+      <w:r>
+        <w:rPr>
+          <w:rFonts w:ascii="Menlo" w:hAnsi="Menlo" w:cs="Menlo"/>
+          <w:color w:val="BFBFBF"/>
+          <w:lang w:val="en-US"/>
+        </w:rPr>
+        <w:t>.</w:t>
+      </w:r>
+      <w:r>
+        <w:rPr>
+          <w:rFonts w:ascii="Menlo" w:hAnsi="Menlo" w:cs="Menlo"/>
+          <w:color w:val="C08AFF"/>
+          <w:lang w:val="en-US"/>
+        </w:rPr>
+        <w:t>run</w:t>
+      </w:r>
+      <w:r>
+        <w:rPr>
+          <w:rFonts w:ascii="Menlo" w:hAnsi="Menlo" w:cs="Menlo"/>
+          <w:color w:val="BFBFBF"/>
+          <w:lang w:val="en-US"/>
+        </w:rPr>
+        <w:t xml:space="preserve">(sequence) </w:t>
+      </w:r>
+      <w:r>
+        <w:rPr>
+          <w:rFonts w:ascii="Lato" w:hAnsi="Lato"/>
+          <w:lang w:val="en-US"/>
+        </w:rPr>
+        <w:t xml:space="preserve">where </w:t>
+      </w:r>
+      <w:r>
+        <w:rPr>
+          <w:rFonts w:ascii="Menlo" w:hAnsi="Menlo" w:cs="Menlo"/>
+          <w:color w:val="72BFAE"/>
+          <w:lang w:val="en-US"/>
+        </w:rPr>
+        <w:t xml:space="preserve">charNode </w:t>
+      </w:r>
+      <w:r>
+        <w:rPr>
+          <w:rFonts w:ascii="Lato" w:hAnsi="Lato"/>
+          <w:lang w:val="en-US"/>
+        </w:rPr>
+        <w:t xml:space="preserve">is a </w:t>
+      </w:r>
+      <w:r>
+        <w:rPr>
+          <w:rFonts w:ascii="Menlo" w:hAnsi="Menlo" w:cs="Menlo"/>
+          <w:color w:val="DEC1FF"/>
+          <w:lang w:val="en-US"/>
+        </w:rPr>
+        <w:t>SKSpriteNode</w:t>
+      </w:r>
+      <w:r>
+        <w:rPr>
+          <w:rFonts w:ascii="Lato" w:hAnsi="Lato"/>
+          <w:lang w:val="en-US"/>
+        </w:rPr>
+        <w:t xml:space="preserve"> </w:t>
+      </w:r>
+      <w:r>
+        <w:rPr>
+          <w:rFonts w:ascii="Lato" w:hAnsi="Lato"/>
+          <w:lang w:val="en-US"/>
+        </w:rPr>
+        <w:t>object.</w:t>
+      </w:r>
+    </w:p>
+    <w:p>
+      <w:pPr>
+        <w:jc w:val="both"/>
+        <w:rPr>
+          <w:rFonts w:ascii="Lato" w:hAnsi="Lato"/>
+          <w:lang w:val="en-US"/>
+        </w:rPr>
+      </w:pPr>
+    </w:p>
+    <w:p>
+      <w:pPr>
+        <w:jc w:val="both"/>
+        <w:rPr>
+          <w:rFonts w:ascii="Lato" w:hAnsi="Lato"/>
+          <w:b/>
+          <w:bCs/>
+          <w:lang w:val="en-US"/>
+        </w:rPr>
+      </w:pPr>
+      <w:r>
+        <w:rPr>
+          <w:rFonts w:ascii="Lato" w:hAnsi="Lato"/>
+          <w:b/>
+          <w:bCs/>
+          <w:lang w:val="en-US"/>
+        </w:rPr>
+        <w:t>Animation</w:t>
+      </w:r>
+    </w:p>
+    <w:p>
+      <w:pPr>
+        <w:jc w:val="both"/>
+        <w:rPr>
+          <w:rFonts w:ascii="Lato" w:hAnsi="Lato"/>
+          <w:b/>
+          <w:bCs/>
+          <w:lang w:val="en-US"/>
+        </w:rPr>
+      </w:pPr>
+    </w:p>
+    <w:p>
+      <w:pPr>
+        <w:jc w:val="both"/>
+        <w:rPr>
+          <w:rFonts w:ascii="Lato" w:hAnsi="Lato"/>
+          <w:lang w:val="en-US"/>
+        </w:rPr>
+      </w:pPr>
+      <w:r>
+        <w:rPr>
+          <w:rFonts w:ascii="Lato" w:hAnsi="Lato"/>
+          <w:lang w:val="en-US"/>
+        </w:rPr>
+        <w:t xml:space="preserve">To animate we will be using </w:t>
+      </w:r>
+      <w:bookmarkStart w:id="10" w:name="OLE_LINK5"/>
+      <w:bookmarkStart w:id="11" w:name="OLE_LINK6"/>
+      <w:r>
+        <w:rPr>
+          <w:rFonts w:ascii="Lato" w:hAnsi="Lato"/>
+          <w:lang w:val="en-US"/>
+        </w:rPr>
+        <w:t>the</w:t>
+      </w:r>
+      <w:r>
+        <w:rPr>
+          <w:rFonts w:ascii="Lato" w:hAnsi="Lato"/>
+          <w:lang w:val="en-US"/>
+        </w:rPr>
+        <w:t xml:space="preserve"> </w:t>
+      </w:r>
+      <w:bookmarkEnd w:id="10"/>
+      <w:bookmarkEnd w:id="11"/>
+      <w:r>
+        <w:rPr>
+          <w:rFonts w:ascii="Menlo" w:hAnsi="Menlo" w:cs="Menlo"/>
+          <w:color w:val="DEC1FF"/>
+          <w:lang w:val="en-US"/>
+        </w:rPr>
+        <w:t>UIView</w:t>
+      </w:r>
+      <w:r>
+        <w:rPr>
+          <w:rFonts w:ascii="Menlo" w:hAnsi="Menlo" w:cs="Menlo"/>
+          <w:color w:val="BFBFBF"/>
+          <w:lang w:val="en-US"/>
+        </w:rPr>
+        <w:t>.</w:t>
+      </w:r>
+      <w:r>
+        <w:rPr>
+          <w:rFonts w:ascii="Menlo" w:hAnsi="Menlo" w:cs="Menlo"/>
+          <w:color w:val="C08AFF"/>
+          <w:lang w:val="en-US"/>
+        </w:rPr>
+        <w:t>animate</w:t>
+      </w:r>
+      <w:r>
+        <w:rPr>
+          <w:rFonts w:ascii="Menlo" w:hAnsi="Menlo" w:cs="Menlo"/>
+          <w:color w:val="BFBFBF"/>
+          <w:lang w:val="en-US"/>
+        </w:rPr>
         <w:t>(</w:t>
       </w:r>
       <w:r>
         <w:rPr>
           <w:rFonts w:ascii="Menlo" w:hAnsi="Menlo" w:cs="Menlo"/>
+          <w:color w:val="BFBFBF"/>
+          <w:lang w:val="en-US"/>
+        </w:rPr>
+        <w:t xml:space="preserve">) </w:t>
+      </w:r>
+      <w:r>
+        <w:rPr>
+          <w:rFonts w:ascii="Lato" w:hAnsi="Lato"/>
+          <w:lang w:val="en-US"/>
+        </w:rPr>
+        <w:t>method. W</w:t>
+      </w:r>
+      <w:r>
+        <w:rPr>
+          <w:rFonts w:ascii="Lato" w:hAnsi="Lato"/>
+          <w:lang w:val="en-US"/>
+        </w:rPr>
+        <w:t xml:space="preserve">e don’t need to use </w:t>
+      </w:r>
+      <w:r>
+        <w:rPr>
+          <w:rFonts w:ascii="Menlo" w:hAnsi="Menlo" w:cs="Menlo"/>
+          <w:b/>
+          <w:bCs/>
+          <w:color w:val="FC6BAA"/>
+          <w:lang w:val="en-US"/>
+        </w:rPr>
+        <w:t xml:space="preserve">[weak self] </w:t>
+      </w:r>
+      <w:bookmarkStart w:id="12" w:name="OLE_LINK13"/>
+      <w:bookmarkStart w:id="13" w:name="OLE_LINK14"/>
+      <w:r>
+        <w:rPr>
+          <w:rFonts w:ascii="Lato" w:hAnsi="Lato"/>
+          <w:lang w:val="en-US"/>
+        </w:rPr>
+        <w:t xml:space="preserve">because </w:t>
+      </w:r>
+      <w:bookmarkEnd w:id="12"/>
+      <w:bookmarkEnd w:id="13"/>
+      <w:r>
+        <w:rPr>
+          <w:rFonts w:ascii="Lato" w:hAnsi="Lato"/>
+          <w:lang w:val="en-US"/>
+        </w:rPr>
+        <w:t>there’s no risk of strong reference cycles here</w:t>
+      </w:r>
+      <w:r>
+        <w:rPr>
+          <w:rFonts w:ascii="Lato" w:hAnsi="Lato"/>
+          <w:lang w:val="en-US"/>
+        </w:rPr>
+        <w:t>.</w:t>
+      </w:r>
+    </w:p>
+    <w:p>
+      <w:pPr>
+        <w:jc w:val="both"/>
+        <w:rPr>
+          <w:rFonts w:ascii="Lato" w:hAnsi="Lato"/>
+          <w:lang w:val="en-US"/>
+        </w:rPr>
+      </w:pPr>
+    </w:p>
+    <w:p>
+      <w:pPr>
+        <w:jc w:val="both"/>
+        <w:rPr>
+          <w:rFonts w:ascii="Lato" w:hAnsi="Lato"/>
+          <w:lang w:val="en-US"/>
+        </w:rPr>
+      </w:pPr>
+      <w:bookmarkStart w:id="14" w:name="OLE_LINK15"/>
+      <w:bookmarkStart w:id="15" w:name="OLE_LINK16"/>
+      <w:r>
+        <w:rPr>
+          <w:rFonts w:ascii="Menlo" w:hAnsi="Menlo" w:cs="Menlo"/>
           <w:color w:val="DEC1FF"/>
           <w:lang w:val="en-US"/>
         </w:rPr>
-        <w:t>)</w:t>
+        <w:t xml:space="preserve">CGAffineTransform </w:t>
+      </w:r>
+      <w:bookmarkEnd w:id="14"/>
+      <w:bookmarkEnd w:id="15"/>
+      <w:r>
+        <w:rPr>
+          <w:rFonts w:ascii="Lato" w:hAnsi="Lato"/>
+          <w:lang w:val="en-US"/>
+        </w:rPr>
+        <w:t xml:space="preserve">represents a specific kind of transform that we can apply to any </w:t>
       </w:r>
       <w:r>
         <w:rPr>
@@ -997,6 +1150,74 @@
           <w:color w:val="DEC1FF"/>
           <w:lang w:val="en-US"/>
         </w:rPr>
+        <w:t>UIView</w:t>
+      </w:r>
+      <w:r>
+        <w:rPr>
+          <w:rFonts w:ascii="Lato" w:hAnsi="Lato"/>
+          <w:lang w:val="en-US"/>
+        </w:rPr>
+        <w:t xml:space="preserve"> object or subclass. You have to apply it to </w:t>
+      </w:r>
+      <w:bookmarkStart w:id="16" w:name="OLE_LINK17"/>
+      <w:bookmarkStart w:id="17" w:name="OLE_LINK18"/>
+      <w:r>
+        <w:rPr>
+          <w:rFonts w:ascii="Lato" w:hAnsi="Lato"/>
+          <w:lang w:val="en-US"/>
+        </w:rPr>
+        <w:t xml:space="preserve">the </w:t>
+      </w:r>
+      <w:bookmarkEnd w:id="16"/>
+      <w:bookmarkEnd w:id="17"/>
+      <w:r>
+        <w:rPr>
+          <w:rFonts w:ascii="Menlo" w:hAnsi="Menlo" w:cs="Menlo"/>
+          <w:b/>
+          <w:bCs/>
+          <w:color w:val="FC6BAA"/>
+          <w:lang w:val="en-US"/>
+        </w:rPr>
+        <w:t>self</w:t>
+      </w:r>
+      <w:r>
+        <w:rPr>
+          <w:rFonts w:ascii="Menlo" w:hAnsi="Menlo" w:cs="Menlo"/>
+          <w:color w:val="BFBFBF"/>
+          <w:lang w:val="en-US"/>
+        </w:rPr>
+        <w:t>.</w:t>
+      </w:r>
+      <w:r>
+        <w:rPr>
+          <w:rFonts w:ascii="Menlo" w:hAnsi="Menlo" w:cs="Menlo"/>
+          <w:color w:val="72BFAE"/>
+          <w:lang w:val="en-US"/>
+        </w:rPr>
+        <w:t>imageView</w:t>
+      </w:r>
+      <w:r>
+        <w:rPr>
+          <w:rFonts w:ascii="Menlo" w:hAnsi="Menlo" w:cs="Menlo"/>
+          <w:color w:val="BFBFBF"/>
+          <w:lang w:val="en-US"/>
+        </w:rPr>
+        <w:t>.</w:t>
+      </w:r>
+      <w:r>
+        <w:rPr>
+          <w:rFonts w:ascii="Menlo" w:hAnsi="Menlo" w:cs="Menlo"/>
+          <w:color w:val="C08AFF"/>
+          <w:lang w:val="en-US"/>
+        </w:rPr>
+        <w:t>transform</w:t>
+      </w:r>
+      <w:r>
+        <w:rPr>
+          <w:rFonts w:ascii="Menlo" w:hAnsi="Menlo" w:cs="Menlo"/>
+          <w:color w:val="C08AFF"/>
+          <w:lang w:val="en-US"/>
+        </w:rPr>
         <w:t xml:space="preserve"> </w:t>
       </w:r>
       <w:r>
@@ -1004,183 +1225,26 @@
           <w:rFonts w:ascii="Lato" w:hAnsi="Lato"/>
           <w:lang w:val="en-US"/>
         </w:rPr>
-        <w:t xml:space="preserve">takes </w:t>
-      </w:r>
-      <w:r>
-        <w:rPr>
-          <w:rFonts w:ascii="Lato" w:hAnsi="Lato"/>
-          <w:lang w:val="en-US"/>
-        </w:rPr>
-        <w:t xml:space="preserve">an array of </w:t>
-      </w:r>
-      <w:r>
-        <w:rPr>
-          <w:rFonts w:ascii="Lato" w:hAnsi="Lato"/>
-          <w:lang w:val="en-US"/>
-        </w:rPr>
-        <w:t>actions and</w:t>
-      </w:r>
-      <w:r>
-        <w:rPr>
-          <w:rFonts w:ascii="Lato" w:hAnsi="Lato"/>
-          <w:lang w:val="en-US"/>
-        </w:rPr>
-        <w:t xml:space="preserve"> executes them in order. Each action won't start executing until the previous one finished.</w:t>
-      </w:r>
-    </w:p>
-    <w:p>
-      <w:pPr>
-        <w:jc w:val="both"/>
-        <w:rPr>
-          <w:rFonts w:ascii="Lato" w:hAnsi="Lato"/>
-          <w:lang w:val="en-US"/>
-        </w:rPr>
-      </w:pPr>
-      <w:r>
-        <w:rPr>
-          <w:rFonts w:ascii="Lato" w:hAnsi="Lato"/>
-          <w:lang w:val="en-US"/>
-        </w:rPr>
-        <w:t xml:space="preserve">You need to declare all the actions and then pass them to </w:t>
-      </w:r>
-      <w:proofErr w:type="spellStart"/>
-      <w:r>
-        <w:rPr>
-          <w:rFonts w:ascii="Lato" w:hAnsi="Lato"/>
-          <w:lang w:val="en-US"/>
-        </w:rPr>
-        <w:t>a</w:t>
-      </w:r>
-      <w:proofErr w:type="spellEnd"/>
-      <w:r>
-        <w:rPr>
-          <w:rFonts w:ascii="Lato" w:hAnsi="Lato"/>
-          <w:lang w:val="en-US"/>
-        </w:rPr>
-        <w:t xml:space="preserve"> </w:t>
-      </w:r>
-      <w:proofErr w:type="spellStart"/>
-      <w:r>
-        <w:rPr>
-          <w:rFonts w:ascii="Menlo" w:hAnsi="Menlo" w:cs="Menlo"/>
-          <w:color w:val="DEC1FF"/>
-          <w:lang w:val="en-US"/>
-        </w:rPr>
-        <w:t>SKSpriteNode</w:t>
-      </w:r>
-      <w:proofErr w:type="spellEnd"/>
-      <w:r>
-        <w:rPr>
-          <w:rFonts w:ascii="Lato" w:hAnsi="Lato"/>
-          <w:lang w:val="en-US"/>
-        </w:rPr>
-        <w:t xml:space="preserve"> object, calling </w:t>
-      </w:r>
-      <w:proofErr w:type="spellStart"/>
-      <w:r>
-        <w:rPr>
-          <w:rFonts w:ascii="Menlo" w:hAnsi="Menlo" w:cs="Menlo"/>
-          <w:color w:val="72BFAE"/>
-          <w:lang w:val="en-US"/>
-        </w:rPr>
-        <w:t>charNode</w:t>
-      </w:r>
-      <w:r>
-        <w:rPr>
-          <w:rFonts w:ascii="Menlo" w:hAnsi="Menlo" w:cs="Menlo"/>
-          <w:color w:val="BFBFBF"/>
-          <w:lang w:val="en-US"/>
-        </w:rPr>
-        <w:t>.</w:t>
-      </w:r>
-      <w:r>
-        <w:rPr>
-          <w:rFonts w:ascii="Menlo" w:hAnsi="Menlo" w:cs="Menlo"/>
-          <w:color w:val="C08AFF"/>
-          <w:lang w:val="en-US"/>
-        </w:rPr>
-        <w:t>run</w:t>
-      </w:r>
-      <w:proofErr w:type="spellEnd"/>
-      <w:r>
-        <w:rPr>
-          <w:rFonts w:ascii="Menlo" w:hAnsi="Menlo" w:cs="Menlo"/>
-          <w:color w:val="BFBFBF"/>
-          <w:lang w:val="en-US"/>
-        </w:rPr>
-        <w:t>(sequence)</w:t>
-      </w:r>
-      <w:r>
-        <w:rPr>
-          <w:rFonts w:ascii="Menlo" w:hAnsi="Menlo" w:cs="Menlo"/>
-          <w:color w:val="BFBFBF"/>
-          <w:lang w:val="en-US"/>
-        </w:rPr>
-        <w:t xml:space="preserve"> </w:t>
-      </w:r>
-      <w:r>
-        <w:rPr>
-          <w:rFonts w:ascii="Lato" w:hAnsi="Lato"/>
-          <w:lang w:val="en-US"/>
-        </w:rPr>
-        <w:t xml:space="preserve">where </w:t>
-      </w:r>
-      <w:proofErr w:type="spellStart"/>
-      <w:r>
-        <w:rPr>
-          <w:rFonts w:ascii="Menlo" w:hAnsi="Menlo" w:cs="Menlo"/>
-          <w:color w:val="72BFAE"/>
-          <w:lang w:val="en-US"/>
-        </w:rPr>
-        <w:t>charNode</w:t>
-      </w:r>
-      <w:proofErr w:type="spellEnd"/>
-      <w:r>
-        <w:rPr>
-          <w:rFonts w:ascii="Menlo" w:hAnsi="Menlo" w:cs="Menlo"/>
-          <w:color w:val="72BFAE"/>
-          <w:lang w:val="en-US"/>
-        </w:rPr>
-        <w:t xml:space="preserve"> </w:t>
-      </w:r>
-      <w:r>
-        <w:rPr>
-          <w:rFonts w:ascii="Lato" w:hAnsi="Lato"/>
-          <w:lang w:val="en-US"/>
-        </w:rPr>
-        <w:t xml:space="preserve">is a </w:t>
-      </w:r>
-      <w:proofErr w:type="spellStart"/>
-      <w:r>
-        <w:rPr>
-          <w:rFonts w:ascii="Menlo" w:hAnsi="Menlo" w:cs="Menlo"/>
-          <w:color w:val="DEC1FF"/>
-          <w:lang w:val="en-US"/>
-        </w:rPr>
-        <w:t>SKSpriteNode</w:t>
-      </w:r>
-      <w:proofErr w:type="spellEnd"/>
-      <w:r>
-        <w:rPr>
-          <w:rFonts w:ascii="Lato" w:hAnsi="Lato"/>
-          <w:lang w:val="en-US"/>
-        </w:rPr>
-        <w:t xml:space="preserve"> </w:t>
-      </w:r>
-      <w:r>
-        <w:rPr>
-          <w:rFonts w:ascii="Lato" w:hAnsi="Lato"/>
-          <w:lang w:val="en-US"/>
-        </w:rPr>
-        <w:t>object</w:t>
-      </w:r>
-      <w:r>
-        <w:rPr>
-          <w:rFonts w:ascii="Lato" w:hAnsi="Lato"/>
-          <w:lang w:val="en-US"/>
-        </w:rPr>
-        <w:t>.</w:t>
-      </w:r>
+        <w:t>property.</w:t>
+      </w:r>
+    </w:p>
+    <w:p>
+      <w:pPr>
+        <w:jc w:val="both"/>
+        <w:rPr>
+          <w:rFonts w:ascii="Lato" w:hAnsi="Lato"/>
+          <w:lang w:val="en-US"/>
+        </w:rPr>
+      </w:pPr>
+    </w:p>
+    <w:p>
+      <w:pPr>
+        <w:jc w:val="both"/>
+        <w:rPr>
+          <w:rFonts w:ascii="Lato" w:hAnsi="Lato"/>
+          <w:lang w:val="en-US"/>
+        </w:rPr>
+      </w:pPr>
     </w:p>
     <w:sectPr>
       <w:headerReference w:type="first" r:id="rId8"/>

</xml_diff>

<commit_message>
Add challenge day 66
</commit_message>
<xml_diff>
--- a/[Retake]Swift_Notes.docx
+++ b/[Retake]Swift_Notes.docx
@@ -62,7 +62,6 @@
           <w:lang w:val="en-US"/>
         </w:rPr>
       </w:pPr>
-      <w:proofErr w:type="spellStart"/>
       <w:r>
         <w:rPr>
           <w:rFonts w:cstheme="minorHAnsi"/>
@@ -72,7 +71,6 @@
         </w:rPr>
         <w:t>CoreImage</w:t>
       </w:r>
-      <w:proofErr w:type="spellEnd"/>
     </w:p>
     <w:p>
       <w:pPr>
@@ -100,7 +98,6 @@
         </w:rPr>
         <w:t xml:space="preserve">Super-fast and super-powerful framework from Apple, which applies filters to images. It makes use of a </w:t>
       </w:r>
-      <w:proofErr w:type="spellStart"/>
       <w:r>
         <w:rPr>
           <w:rFonts w:cstheme="minorHAnsi"/>
@@ -109,7 +106,6 @@
         </w:rPr>
         <w:t>CIContext</w:t>
       </w:r>
-      <w:proofErr w:type="spellEnd"/>
       <w:r>
         <w:rPr>
           <w:rFonts w:cstheme="minorHAnsi"/>
@@ -135,33 +131,13 @@
         </w:rPr>
         <w:t xml:space="preserve">the </w:t>
       </w:r>
-      <w:proofErr w:type="spellStart"/>
-      <w:proofErr w:type="gramStart"/>
       <w:r>
         <w:rPr>
           <w:rFonts w:cstheme="minorHAnsi"/>
           <w:color w:val="42B8E0"/>
           <w:lang w:val="en-US"/>
         </w:rPr>
-        <w:t>viewDidLoad</w:t>
-      </w:r>
-      <w:proofErr w:type="spellEnd"/>
-      <w:r>
-        <w:rPr>
-          <w:rFonts w:cstheme="minorHAnsi"/>
-          <w:color w:val="42B8E0"/>
-          <w:lang w:val="en-US"/>
-        </w:rPr>
-        <w:t>(</w:t>
-      </w:r>
-      <w:proofErr w:type="gramEnd"/>
-      <w:r>
-        <w:rPr>
-          <w:rFonts w:cstheme="minorHAnsi"/>
-          <w:color w:val="42B8E0"/>
-          <w:lang w:val="en-US"/>
-        </w:rPr>
-        <w:t>)</w:t>
+        <w:t>viewDidLoad()</w:t>
       </w:r>
       <w:r>
         <w:rPr>
@@ -188,7 +164,6 @@
         </w:rPr>
         <w:t xml:space="preserve">type </w:t>
       </w:r>
-      <w:proofErr w:type="spellStart"/>
       <w:r>
         <w:rPr>
           <w:rFonts w:cstheme="minorHAnsi"/>
@@ -197,7 +172,6 @@
         </w:rPr>
         <w:t>CIFilter</w:t>
       </w:r>
-      <w:proofErr w:type="spellEnd"/>
       <w:r>
         <w:rPr>
           <w:rFonts w:cstheme="minorHAnsi"/>
@@ -230,7 +204,6 @@
         </w:rPr>
         <w:t xml:space="preserve">Not all filters have the </w:t>
       </w:r>
-      <w:proofErr w:type="spellStart"/>
       <w:r>
         <w:rPr>
           <w:rFonts w:cstheme="minorHAnsi"/>
@@ -239,7 +212,6 @@
         </w:rPr>
         <w:t>kCIInputImageKey</w:t>
       </w:r>
-      <w:proofErr w:type="spellEnd"/>
       <w:r>
         <w:rPr>
           <w:rFonts w:cstheme="minorHAnsi"/>
@@ -268,7 +240,6 @@
         </w:rPr>
         <w:t xml:space="preserve">in the </w:t>
       </w:r>
-      <w:proofErr w:type="spellStart"/>
       <w:r>
         <w:rPr>
           <w:rFonts w:cstheme="minorHAnsi"/>
@@ -293,7 +264,6 @@
         </w:rPr>
         <w:t>inputKeys</w:t>
       </w:r>
-      <w:proofErr w:type="spellEnd"/>
       <w:r>
         <w:rPr>
           <w:rFonts w:cstheme="minorHAnsi"/>
@@ -326,7 +296,6 @@
         </w:rPr>
         <w:t xml:space="preserve">To save an image to the photo album, use the </w:t>
       </w:r>
-      <w:proofErr w:type="spellStart"/>
       <w:r>
         <w:rPr>
           <w:rFonts w:cstheme="minorHAnsi"/>
@@ -335,7 +304,6 @@
         </w:rPr>
         <w:t>UIImageWriteToSavedPhotosAlbum</w:t>
       </w:r>
-      <w:proofErr w:type="spellEnd"/>
       <w:r>
         <w:rPr>
           <w:rFonts w:cstheme="minorHAnsi"/>
@@ -370,7 +338,6 @@
           <w:lang w:val="en-US"/>
         </w:rPr>
       </w:pPr>
-      <w:proofErr w:type="spellStart"/>
       <w:r>
         <w:rPr>
           <w:rFonts w:cstheme="minorHAnsi"/>
@@ -380,7 +347,6 @@
         </w:rPr>
         <w:t>SpriteKit</w:t>
       </w:r>
-      <w:proofErr w:type="spellEnd"/>
     </w:p>
     <w:p>
       <w:pPr>
@@ -417,23 +383,7 @@
           <w:rFonts w:cstheme="minorHAnsi"/>
           <w:lang w:val="en-US"/>
         </w:rPr>
-        <w:t xml:space="preserve">Y values in </w:t>
-      </w:r>
-      <w:proofErr w:type="spellStart"/>
-      <w:r>
-        <w:rPr>
-          <w:rFonts w:cstheme="minorHAnsi"/>
-          <w:lang w:val="en-US"/>
-        </w:rPr>
-        <w:t>SpriteKit</w:t>
-      </w:r>
-      <w:proofErr w:type="spellEnd"/>
-      <w:r>
-        <w:rPr>
-          <w:rFonts w:cstheme="minorHAnsi"/>
-          <w:lang w:val="en-US"/>
-        </w:rPr>
-        <w:t xml:space="preserve"> place </w:t>
+        <w:t xml:space="preserve">Y values in SpriteKit place </w:t>
       </w:r>
       <w:bookmarkStart w:id="6" w:name="OLE_LINK3"/>
       <w:bookmarkStart w:id="7" w:name="OLE_LINK4"/>
@@ -473,30 +423,75 @@
           <w:lang w:val="en-US"/>
         </w:rPr>
       </w:pPr>
-      <w:proofErr w:type="spellStart"/>
       <w:r>
         <w:rPr>
           <w:rFonts w:cstheme="minorHAnsi"/>
           <w:color w:val="DEC1FF"/>
           <w:lang w:val="en-US"/>
         </w:rPr>
-        <w:t>SKCropNode</w:t>
-      </w:r>
-      <w:proofErr w:type="spellEnd"/>
+        <w:t xml:space="preserve">SKCropNode </w:t>
+      </w:r>
+      <w:r>
+        <w:rPr>
+          <w:rFonts w:cstheme="minorHAnsi"/>
+          <w:lang w:val="en-US"/>
+        </w:rPr>
+        <w:t>is a special kind of</w:t>
+      </w:r>
       <w:r>
         <w:rPr>
           <w:rFonts w:cstheme="minorHAnsi"/>
           <w:color w:val="DEC1FF"/>
           <w:lang w:val="en-US"/>
         </w:rPr>
-        <w:t xml:space="preserve"> </w:t>
-      </w:r>
-      <w:r>
-        <w:rPr>
-          <w:rFonts w:cstheme="minorHAnsi"/>
-          <w:lang w:val="en-US"/>
-        </w:rPr>
-        <w:t>is a special kind of</w:t>
+        <w:t xml:space="preserve"> SKNode </w:t>
+      </w:r>
+      <w:r>
+        <w:rPr>
+          <w:rFonts w:cstheme="minorHAnsi"/>
+          <w:lang w:val="en-US"/>
+        </w:rPr>
+        <w:t>which uses an image as a cropping mask, anything in the colored part will be visible, anything in the transparent part will be invisible. In our case we used it to hide the penguins by having a crop mask shaped like the hole that makes the penguin invisible when it moves outside the mask.</w:t>
+      </w:r>
+    </w:p>
+    <w:p>
+      <w:pPr>
+        <w:jc w:val="both"/>
+        <w:rPr>
+          <w:rFonts w:cstheme="minorHAnsi"/>
+          <w:lang w:val="en-US"/>
+        </w:rPr>
+      </w:pPr>
+    </w:p>
+    <w:p>
+      <w:pPr>
+        <w:jc w:val="both"/>
+        <w:rPr>
+          <w:rFonts w:cstheme="minorHAnsi"/>
+          <w:lang w:val="en-US"/>
+        </w:rPr>
+      </w:pPr>
+      <w:r>
+        <w:rPr>
+          <w:rFonts w:cstheme="minorHAnsi"/>
+          <w:lang w:val="en-US"/>
+        </w:rPr>
+        <w:t xml:space="preserve">We can change the image inside our penguin sprite by changing its </w:t>
+      </w:r>
+      <w:r>
+        <w:rPr>
+          <w:rFonts w:cstheme="minorHAnsi"/>
+          <w:color w:val="C08AFF"/>
+          <w:lang w:val="en-US"/>
+        </w:rPr>
+        <w:t>.texture</w:t>
+      </w:r>
+      <w:r>
+        <w:rPr>
+          <w:rFonts w:cstheme="minorHAnsi"/>
+          <w:lang w:val="en-US"/>
+        </w:rPr>
+        <w:t xml:space="preserve"> property. This takes a new class called </w:t>
       </w:r>
       <w:r>
         <w:rPr>
@@ -504,92 +499,8 @@
           <w:color w:val="DEC1FF"/>
           <w:lang w:val="en-US"/>
         </w:rPr>
-        <w:t xml:space="preserve"> </w:t>
-      </w:r>
-      <w:proofErr w:type="spellStart"/>
-      <w:r>
-        <w:rPr>
-          <w:rFonts w:cstheme="minorHAnsi"/>
-          <w:color w:val="DEC1FF"/>
-          <w:lang w:val="en-US"/>
-        </w:rPr>
-        <w:t>SKNode</w:t>
-      </w:r>
-      <w:proofErr w:type="spellEnd"/>
-      <w:r>
-        <w:rPr>
-          <w:rFonts w:cstheme="minorHAnsi"/>
-          <w:color w:val="DEC1FF"/>
-          <w:lang w:val="en-US"/>
-        </w:rPr>
-        <w:t xml:space="preserve"> </w:t>
-      </w:r>
-      <w:r>
-        <w:rPr>
-          <w:rFonts w:cstheme="minorHAnsi"/>
-          <w:lang w:val="en-US"/>
-        </w:rPr>
-        <w:t>which uses an image as a cropping mask, anything in the colored part will be visible, anything in the transparent part will be invisible. In our case we used it to hide the penguins by having a crop mask shaped like the hole that makes the penguin invisible when it moves outside the mask.</w:t>
-      </w:r>
-    </w:p>
-    <w:p>
-      <w:pPr>
-        <w:jc w:val="both"/>
-        <w:rPr>
-          <w:rFonts w:cstheme="minorHAnsi"/>
-          <w:lang w:val="en-US"/>
-        </w:rPr>
-      </w:pPr>
-    </w:p>
-    <w:p>
-      <w:pPr>
-        <w:jc w:val="both"/>
-        <w:rPr>
-          <w:rFonts w:cstheme="minorHAnsi"/>
-          <w:lang w:val="en-US"/>
-        </w:rPr>
-      </w:pPr>
-      <w:r>
-        <w:rPr>
-          <w:rFonts w:cstheme="minorHAnsi"/>
-          <w:lang w:val="en-US"/>
-        </w:rPr>
-        <w:t xml:space="preserve">We can change the image inside our penguin sprite by changing </w:t>
-      </w:r>
-      <w:proofErr w:type="gramStart"/>
-      <w:r>
-        <w:rPr>
-          <w:rFonts w:cstheme="minorHAnsi"/>
-          <w:lang w:val="en-US"/>
-        </w:rPr>
-        <w:t xml:space="preserve">its </w:t>
-      </w:r>
-      <w:r>
-        <w:rPr>
-          <w:rFonts w:cstheme="minorHAnsi"/>
-          <w:color w:val="C08AFF"/>
-          <w:lang w:val="en-US"/>
-        </w:rPr>
-        <w:t>.texture</w:t>
-      </w:r>
-      <w:proofErr w:type="gramEnd"/>
-      <w:r>
-        <w:rPr>
-          <w:rFonts w:cstheme="minorHAnsi"/>
-          <w:lang w:val="en-US"/>
-        </w:rPr>
-        <w:t xml:space="preserve"> property. This takes a new class called </w:t>
-      </w:r>
-      <w:proofErr w:type="spellStart"/>
-      <w:r>
-        <w:rPr>
-          <w:rFonts w:cstheme="minorHAnsi"/>
-          <w:color w:val="DEC1FF"/>
-          <w:lang w:val="en-US"/>
-        </w:rPr>
         <w:t>SKTexture</w:t>
       </w:r>
-      <w:proofErr w:type="spellEnd"/>
       <w:r>
         <w:rPr>
           <w:rFonts w:cstheme="minorHAnsi"/>
@@ -622,33 +533,13 @@
         </w:rPr>
         <w:t xml:space="preserve">To schedule some code to be executed after certain amount of time we can use Grand Central Dispatch (GCD) code </w:t>
       </w:r>
-      <w:proofErr w:type="spellStart"/>
-      <w:proofErr w:type="gramStart"/>
       <w:r>
         <w:rPr>
           <w:rFonts w:cstheme="minorHAnsi"/>
           <w:color w:val="BFBFBF"/>
           <w:lang w:val="en-US"/>
         </w:rPr>
-        <w:t>asyncAfter</w:t>
-      </w:r>
-      <w:proofErr w:type="spellEnd"/>
-      <w:r>
-        <w:rPr>
-          <w:rFonts w:cstheme="minorHAnsi"/>
-          <w:color w:val="BFBFBF"/>
-          <w:lang w:val="en-US"/>
-        </w:rPr>
-        <w:t>(</w:t>
-      </w:r>
-      <w:proofErr w:type="gramEnd"/>
-      <w:r>
-        <w:rPr>
-          <w:rFonts w:cstheme="minorHAnsi"/>
-          <w:color w:val="BFBFBF"/>
-          <w:lang w:val="en-US"/>
-        </w:rPr>
-        <w:t>)</w:t>
+        <w:t>asyncAfter()</w:t>
       </w:r>
       <w:r>
         <w:rPr>
@@ -740,23 +631,13 @@
       </w:pPr>
       <w:bookmarkStart w:id="8" w:name="OLE_LINK11"/>
       <w:bookmarkStart w:id="9" w:name="OLE_LINK12"/>
-      <w:proofErr w:type="spellStart"/>
       <w:r>
         <w:rPr>
           <w:rFonts w:cstheme="minorHAnsi"/>
           <w:color w:val="DEC1FF"/>
           <w:lang w:val="en-US"/>
         </w:rPr>
-        <w:t>SKAction</w:t>
-      </w:r>
-      <w:proofErr w:type="spellEnd"/>
-      <w:r>
-        <w:rPr>
-          <w:rFonts w:cstheme="minorHAnsi"/>
-          <w:color w:val="DEC1FF"/>
-          <w:lang w:val="en-US"/>
-        </w:rPr>
-        <w:t xml:space="preserve"> </w:t>
+        <w:t xml:space="preserve">SKAction </w:t>
       </w:r>
       <w:bookmarkEnd w:id="8"/>
       <w:bookmarkEnd w:id="9"/>
@@ -788,64 +669,20 @@
           <w:lang w:val="en-US"/>
         </w:rPr>
       </w:pPr>
-      <w:proofErr w:type="spellStart"/>
       <w:r>
         <w:rPr>
           <w:rFonts w:cstheme="minorHAnsi"/>
           <w:color w:val="DEC1FF"/>
           <w:lang w:val="en-US"/>
         </w:rPr>
-        <w:t>SKAction.wait</w:t>
-      </w:r>
-      <w:proofErr w:type="spellEnd"/>
-      <w:r>
-        <w:rPr>
-          <w:rFonts w:cstheme="minorHAnsi"/>
-          <w:color w:val="DEC1FF"/>
-          <w:lang w:val="en-US"/>
-        </w:rPr>
-        <w:t>(</w:t>
-      </w:r>
-      <w:proofErr w:type="spellStart"/>
-      <w:r>
-        <w:rPr>
-          <w:rFonts w:cstheme="minorHAnsi"/>
-          <w:color w:val="DEC1FF"/>
-          <w:lang w:val="en-US"/>
-        </w:rPr>
-        <w:t>forDuration</w:t>
-      </w:r>
-      <w:proofErr w:type="spellEnd"/>
-      <w:r>
-        <w:rPr>
-          <w:rFonts w:cstheme="minorHAnsi"/>
-          <w:color w:val="DEC1FF"/>
-          <w:lang w:val="en-US"/>
-        </w:rPr>
-        <w:t>:)</w:t>
-      </w:r>
-      <w:r>
-        <w:rPr>
-          <w:rFonts w:cstheme="minorHAnsi"/>
-          <w:lang w:val="en-US"/>
-        </w:rPr>
-        <w:t xml:space="preserve"> creates an action that waits for </w:t>
-      </w:r>
-      <w:proofErr w:type="gramStart"/>
-      <w:r>
-        <w:rPr>
-          <w:rFonts w:cstheme="minorHAnsi"/>
-          <w:lang w:val="en-US"/>
-        </w:rPr>
-        <w:t>a period of time</w:t>
-      </w:r>
-      <w:proofErr w:type="gramEnd"/>
-      <w:r>
-        <w:rPr>
-          <w:rFonts w:cstheme="minorHAnsi"/>
-          <w:lang w:val="en-US"/>
-        </w:rPr>
-        <w:t xml:space="preserve">, measured in seconds. </w:t>
+        <w:t>SKAction.wait(forDuration:)</w:t>
+      </w:r>
+      <w:r>
+        <w:rPr>
+          <w:rFonts w:cstheme="minorHAnsi"/>
+          <w:lang w:val="en-US"/>
+        </w:rPr>
+        <w:t xml:space="preserve"> creates an action that waits for a period of time, measured in seconds. </w:t>
       </w:r>
     </w:p>
     <w:p>
@@ -861,33 +698,13 @@
           <w:lang w:val="en-US"/>
         </w:rPr>
       </w:pPr>
-      <w:proofErr w:type="spellStart"/>
-      <w:proofErr w:type="gramStart"/>
       <w:r>
         <w:rPr>
           <w:rFonts w:cstheme="minorHAnsi"/>
           <w:color w:val="DEC1FF"/>
           <w:lang w:val="en-US"/>
         </w:rPr>
-        <w:t>SKAction.run</w:t>
-      </w:r>
-      <w:proofErr w:type="spellEnd"/>
-      <w:r>
-        <w:rPr>
-          <w:rFonts w:cstheme="minorHAnsi"/>
-          <w:color w:val="DEC1FF"/>
-          <w:lang w:val="en-US"/>
-        </w:rPr>
-        <w:t>(</w:t>
-      </w:r>
-      <w:proofErr w:type="gramEnd"/>
-      <w:r>
-        <w:rPr>
-          <w:rFonts w:cstheme="minorHAnsi"/>
-          <w:color w:val="DEC1FF"/>
-          <w:lang w:val="en-US"/>
-        </w:rPr>
-        <w:t xml:space="preserve">block:) </w:t>
+        <w:t xml:space="preserve">SKAction.run(block:) </w:t>
       </w:r>
       <w:r>
         <w:rPr>
@@ -910,7 +727,6 @@
           <w:lang w:val="en-US"/>
         </w:rPr>
       </w:pPr>
-      <w:proofErr w:type="spellStart"/>
       <w:r>
         <w:rPr>
           <w:rFonts w:cstheme="minorHAnsi"/>
@@ -918,41 +734,100 @@
           <w:lang w:val="en-US"/>
         </w:rPr>
         <w:lastRenderedPageBreak/>
-        <w:t>SKAction.sequence</w:t>
-      </w:r>
-      <w:proofErr w:type="spellEnd"/>
+        <w:t xml:space="preserve">SKAction.sequence() </w:t>
+      </w:r>
+      <w:r>
+        <w:rPr>
+          <w:rFonts w:cstheme="minorHAnsi"/>
+          <w:lang w:val="en-US"/>
+        </w:rPr>
+        <w:t>takes an array of actions and executes them in order. Each action won't start executing until the previous one finished.</w:t>
+      </w:r>
+    </w:p>
+    <w:p>
+      <w:pPr>
+        <w:jc w:val="both"/>
+        <w:rPr>
+          <w:rFonts w:cstheme="minorHAnsi"/>
+          <w:lang w:val="en-US"/>
+        </w:rPr>
+      </w:pPr>
+      <w:r>
+        <w:rPr>
+          <w:rFonts w:cstheme="minorHAnsi"/>
+          <w:lang w:val="en-US"/>
+        </w:rPr>
+        <w:t xml:space="preserve">You need to declare all the actions and then pass them to a </w:t>
+      </w:r>
       <w:r>
         <w:rPr>
           <w:rFonts w:cstheme="minorHAnsi"/>
           <w:color w:val="DEC1FF"/>
           <w:lang w:val="en-US"/>
         </w:rPr>
-        <w:t xml:space="preserve">() </w:t>
-      </w:r>
-      <w:r>
-        <w:rPr>
-          <w:rFonts w:cstheme="minorHAnsi"/>
-          <w:lang w:val="en-US"/>
-        </w:rPr>
-        <w:t>takes an array of actions and executes them in order. Each action won't start executing until the previous one finished.</w:t>
-      </w:r>
-    </w:p>
-    <w:p>
-      <w:pPr>
-        <w:jc w:val="both"/>
-        <w:rPr>
-          <w:rFonts w:cstheme="minorHAnsi"/>
-          <w:lang w:val="en-US"/>
-        </w:rPr>
-      </w:pPr>
-      <w:r>
-        <w:rPr>
-          <w:rFonts w:cstheme="minorHAnsi"/>
-          <w:lang w:val="en-US"/>
-        </w:rPr>
-        <w:t xml:space="preserve">You need to declare all the actions and then pass them to a </w:t>
-      </w:r>
-      <w:proofErr w:type="spellStart"/>
+        <w:t>SKSpriteNode</w:t>
+      </w:r>
+      <w:r>
+        <w:rPr>
+          <w:rFonts w:cstheme="minorHAnsi"/>
+          <w:lang w:val="en-US"/>
+        </w:rPr>
+        <w:t xml:space="preserve"> object, calling </w:t>
+      </w:r>
+      <w:r>
+        <w:rPr>
+          <w:rFonts w:cstheme="minorHAnsi"/>
+          <w:color w:val="72BFAE"/>
+          <w:lang w:val="en-US"/>
+        </w:rPr>
+        <w:t>charNode</w:t>
+      </w:r>
+      <w:r>
+        <w:rPr>
+          <w:rFonts w:cstheme="minorHAnsi"/>
+          <w:color w:val="BFBFBF"/>
+          <w:lang w:val="en-US"/>
+        </w:rPr>
+        <w:t>.</w:t>
+      </w:r>
+      <w:r>
+        <w:rPr>
+          <w:rFonts w:cstheme="minorHAnsi"/>
+          <w:color w:val="C08AFF"/>
+          <w:lang w:val="en-US"/>
+        </w:rPr>
+        <w:t>run</w:t>
+      </w:r>
+      <w:r>
+        <w:rPr>
+          <w:rFonts w:cstheme="minorHAnsi"/>
+          <w:color w:val="BFBFBF"/>
+          <w:lang w:val="en-US"/>
+        </w:rPr>
+        <w:t xml:space="preserve">(sequence) </w:t>
+      </w:r>
+      <w:r>
+        <w:rPr>
+          <w:rFonts w:cstheme="minorHAnsi"/>
+          <w:lang w:val="en-US"/>
+        </w:rPr>
+        <w:t xml:space="preserve">where </w:t>
+      </w:r>
+      <w:r>
+        <w:rPr>
+          <w:rFonts w:cstheme="minorHAnsi"/>
+          <w:color w:val="72BFAE"/>
+          <w:lang w:val="en-US"/>
+        </w:rPr>
+        <w:t xml:space="preserve">charNode </w:t>
+      </w:r>
+      <w:r>
+        <w:rPr>
+          <w:rFonts w:cstheme="minorHAnsi"/>
+          <w:lang w:val="en-US"/>
+        </w:rPr>
+        <w:t xml:space="preserve">is a </w:t>
+      </w:r>
       <w:r>
         <w:rPr>
           <w:rFonts w:cstheme="minorHAnsi"/>
@@ -961,90 +836,6 @@
         </w:rPr>
         <w:t>SKSpriteNode</w:t>
       </w:r>
-      <w:proofErr w:type="spellEnd"/>
-      <w:r>
-        <w:rPr>
-          <w:rFonts w:cstheme="minorHAnsi"/>
-          <w:lang w:val="en-US"/>
-        </w:rPr>
-        <w:t xml:space="preserve"> object, calling </w:t>
-      </w:r>
-      <w:proofErr w:type="spellStart"/>
-      <w:r>
-        <w:rPr>
-          <w:rFonts w:cstheme="minorHAnsi"/>
-          <w:color w:val="72BFAE"/>
-          <w:lang w:val="en-US"/>
-        </w:rPr>
-        <w:t>charNode</w:t>
-      </w:r>
-      <w:r>
-        <w:rPr>
-          <w:rFonts w:cstheme="minorHAnsi"/>
-          <w:color w:val="BFBFBF"/>
-          <w:lang w:val="en-US"/>
-        </w:rPr>
-        <w:t>.</w:t>
-      </w:r>
-      <w:r>
-        <w:rPr>
-          <w:rFonts w:cstheme="minorHAnsi"/>
-          <w:color w:val="C08AFF"/>
-          <w:lang w:val="en-US"/>
-        </w:rPr>
-        <w:t>run</w:t>
-      </w:r>
-      <w:proofErr w:type="spellEnd"/>
-      <w:r>
-        <w:rPr>
-          <w:rFonts w:cstheme="minorHAnsi"/>
-          <w:color w:val="BFBFBF"/>
-          <w:lang w:val="en-US"/>
-        </w:rPr>
-        <w:t xml:space="preserve">(sequence) </w:t>
-      </w:r>
-      <w:r>
-        <w:rPr>
-          <w:rFonts w:cstheme="minorHAnsi"/>
-          <w:lang w:val="en-US"/>
-        </w:rPr>
-        <w:t xml:space="preserve">where </w:t>
-      </w:r>
-      <w:proofErr w:type="spellStart"/>
-      <w:r>
-        <w:rPr>
-          <w:rFonts w:cstheme="minorHAnsi"/>
-          <w:color w:val="72BFAE"/>
-          <w:lang w:val="en-US"/>
-        </w:rPr>
-        <w:t>charNode</w:t>
-      </w:r>
-      <w:proofErr w:type="spellEnd"/>
-      <w:r>
-        <w:rPr>
-          <w:rFonts w:cstheme="minorHAnsi"/>
-          <w:color w:val="72BFAE"/>
-          <w:lang w:val="en-US"/>
-        </w:rPr>
-        <w:t xml:space="preserve"> </w:t>
-      </w:r>
-      <w:r>
-        <w:rPr>
-          <w:rFonts w:cstheme="minorHAnsi"/>
-          <w:lang w:val="en-US"/>
-        </w:rPr>
-        <w:t xml:space="preserve">is a </w:t>
-      </w:r>
-      <w:proofErr w:type="spellStart"/>
-      <w:r>
-        <w:rPr>
-          <w:rFonts w:cstheme="minorHAnsi"/>
-          <w:color w:val="DEC1FF"/>
-          <w:lang w:val="en-US"/>
-        </w:rPr>
-        <w:t>SKSpriteNode</w:t>
-      </w:r>
-      <w:proofErr w:type="spellEnd"/>
       <w:r>
         <w:rPr>
           <w:rFonts w:cstheme="minorHAnsi"/>
@@ -1119,7 +910,6 @@
       </w:r>
       <w:bookmarkEnd w:id="10"/>
       <w:bookmarkEnd w:id="11"/>
-      <w:proofErr w:type="spellStart"/>
       <w:r>
         <w:rPr>
           <w:rFonts w:cstheme="minorHAnsi"/>
@@ -1144,7 +934,6 @@
         </w:rPr>
         <w:t>animate</w:t>
       </w:r>
-      <w:proofErr w:type="spellEnd"/>
       <w:r>
         <w:rPr>
           <w:rFonts w:cstheme="minorHAnsi"/>
@@ -1168,9 +957,96 @@
           <w:color w:val="FC6BAA"/>
           <w:lang w:val="en-US"/>
         </w:rPr>
-        <w:t xml:space="preserve">[weak </w:t>
-      </w:r>
-      <w:proofErr w:type="spellStart"/>
+        <w:t xml:space="preserve">[weak self] </w:t>
+      </w:r>
+      <w:bookmarkStart w:id="12" w:name="OLE_LINK13"/>
+      <w:bookmarkStart w:id="13" w:name="OLE_LINK14"/>
+      <w:r>
+        <w:rPr>
+          <w:rFonts w:cstheme="minorHAnsi"/>
+          <w:lang w:val="en-US"/>
+        </w:rPr>
+        <w:t xml:space="preserve">because </w:t>
+      </w:r>
+      <w:bookmarkEnd w:id="12"/>
+      <w:bookmarkEnd w:id="13"/>
+      <w:r>
+        <w:rPr>
+          <w:rFonts w:cstheme="minorHAnsi"/>
+          <w:lang w:val="en-US"/>
+        </w:rPr>
+        <w:t>there’s no risk of strong reference cycles here</w:t>
+      </w:r>
+      <w:r>
+        <w:rPr>
+          <w:rFonts w:cstheme="minorHAnsi"/>
+          <w:lang w:val="en-US"/>
+        </w:rPr>
+        <w:t>.</w:t>
+      </w:r>
+    </w:p>
+    <w:p>
+      <w:pPr>
+        <w:jc w:val="both"/>
+        <w:rPr>
+          <w:rFonts w:cstheme="minorHAnsi"/>
+          <w:lang w:val="en-US"/>
+        </w:rPr>
+      </w:pPr>
+    </w:p>
+    <w:p>
+      <w:pPr>
+        <w:jc w:val="both"/>
+        <w:rPr>
+          <w:rFonts w:cstheme="minorHAnsi"/>
+          <w:lang w:val="en-US"/>
+        </w:rPr>
+      </w:pPr>
+      <w:bookmarkStart w:id="14" w:name="OLE_LINK15"/>
+      <w:bookmarkStart w:id="15" w:name="OLE_LINK16"/>
+      <w:r>
+        <w:rPr>
+          <w:rFonts w:cstheme="minorHAnsi"/>
+          <w:color w:val="DEC1FF"/>
+          <w:lang w:val="en-US"/>
+        </w:rPr>
+        <w:t xml:space="preserve">CGAffineTransform </w:t>
+      </w:r>
+      <w:bookmarkEnd w:id="14"/>
+      <w:bookmarkEnd w:id="15"/>
+      <w:r>
+        <w:rPr>
+          <w:rFonts w:cstheme="minorHAnsi"/>
+          <w:lang w:val="en-US"/>
+        </w:rPr>
+        <w:t xml:space="preserve">represents a specific kind of transform that we can apply to any </w:t>
+      </w:r>
+      <w:r>
+        <w:rPr>
+          <w:rFonts w:cstheme="minorHAnsi"/>
+          <w:color w:val="DEC1FF"/>
+          <w:lang w:val="en-US"/>
+        </w:rPr>
+        <w:t>UIView</w:t>
+      </w:r>
+      <w:r>
+        <w:rPr>
+          <w:rFonts w:cstheme="minorHAnsi"/>
+          <w:lang w:val="en-US"/>
+        </w:rPr>
+        <w:t xml:space="preserve"> object or subclass. You have to apply it to </w:t>
+      </w:r>
+      <w:bookmarkStart w:id="16" w:name="OLE_LINK17"/>
+      <w:bookmarkStart w:id="17" w:name="OLE_LINK18"/>
+      <w:r>
+        <w:rPr>
+          <w:rFonts w:cstheme="minorHAnsi"/>
+          <w:lang w:val="en-US"/>
+        </w:rPr>
+        <w:t xml:space="preserve">the </w:t>
+      </w:r>
+      <w:bookmarkEnd w:id="16"/>
+      <w:bookmarkEnd w:id="17"/>
       <w:r>
         <w:rPr>
           <w:rFonts w:cstheme="minorHAnsi"/>
@@ -1181,8 +1057,58 @@
         </w:rPr>
         <w:t>self</w:t>
       </w:r>
-      <w:proofErr w:type="spellEnd"/>
-      <w:r>
+      <w:r>
+        <w:rPr>
+          <w:rFonts w:cstheme="minorHAnsi"/>
+          <w:color w:val="BFBFBF"/>
+          <w:lang w:val="en-US"/>
+        </w:rPr>
+        <w:t>.</w:t>
+      </w:r>
+      <w:r>
+        <w:rPr>
+          <w:rFonts w:cstheme="minorHAnsi"/>
+          <w:color w:val="72BFAE"/>
+          <w:lang w:val="en-US"/>
+        </w:rPr>
+        <w:t>imageView</w:t>
+      </w:r>
+      <w:r>
+        <w:rPr>
+          <w:rFonts w:cstheme="minorHAnsi"/>
+          <w:color w:val="BFBFBF"/>
+          <w:lang w:val="en-US"/>
+        </w:rPr>
+        <w:t>.</w:t>
+      </w:r>
+      <w:r>
+        <w:rPr>
+          <w:rFonts w:cstheme="minorHAnsi"/>
+          <w:color w:val="C08AFF"/>
+          <w:lang w:val="en-US"/>
+        </w:rPr>
+        <w:t xml:space="preserve">transform </w:t>
+      </w:r>
+      <w:r>
+        <w:rPr>
+          <w:rFonts w:cstheme="minorHAnsi"/>
+          <w:lang w:val="en-US"/>
+        </w:rPr>
+        <w:t>property.</w:t>
+      </w:r>
+    </w:p>
+    <w:p>
+      <w:pPr>
+        <w:jc w:val="both"/>
+        <w:rPr>
+          <w:rFonts w:cstheme="minorHAnsi"/>
+          <w:lang w:val="en-US"/>
+        </w:rPr>
+      </w:pPr>
+    </w:p>
+    <w:p>
+      <w:pPr>
+        <w:jc w:val="both"/>
         <w:rPr>
           <w:rFonts w:cstheme="minorHAnsi"/>
           <w:b/>
@@ -1190,110 +1116,14 @@
           <w:color w:val="FC6BAA"/>
           <w:lang w:val="en-US"/>
         </w:rPr>
-        <w:t xml:space="preserve">] </w:t>
-      </w:r>
-      <w:bookmarkStart w:id="12" w:name="OLE_LINK13"/>
-      <w:bookmarkStart w:id="13" w:name="OLE_LINK14"/>
-      <w:r>
-        <w:rPr>
-          <w:rFonts w:cstheme="minorHAnsi"/>
-          <w:lang w:val="en-US"/>
-        </w:rPr>
-        <w:t xml:space="preserve">because </w:t>
-      </w:r>
-      <w:bookmarkEnd w:id="12"/>
-      <w:bookmarkEnd w:id="13"/>
-      <w:r>
-        <w:rPr>
-          <w:rFonts w:cstheme="minorHAnsi"/>
-          <w:lang w:val="en-US"/>
-        </w:rPr>
-        <w:t>there’s no risk of strong reference cycles here</w:t>
-      </w:r>
-      <w:r>
-        <w:rPr>
-          <w:rFonts w:cstheme="minorHAnsi"/>
-          <w:lang w:val="en-US"/>
-        </w:rPr>
-        <w:t>.</w:t>
-      </w:r>
-    </w:p>
-    <w:p>
-      <w:pPr>
-        <w:jc w:val="both"/>
-        <w:rPr>
-          <w:rFonts w:cstheme="minorHAnsi"/>
-          <w:lang w:val="en-US"/>
-        </w:rPr>
-      </w:pPr>
-    </w:p>
-    <w:p>
-      <w:pPr>
-        <w:jc w:val="both"/>
-        <w:rPr>
-          <w:rFonts w:cstheme="minorHAnsi"/>
-          <w:lang w:val="en-US"/>
-        </w:rPr>
-      </w:pPr>
-      <w:bookmarkStart w:id="14" w:name="OLE_LINK15"/>
-      <w:bookmarkStart w:id="15" w:name="OLE_LINK16"/>
-      <w:proofErr w:type="spellStart"/>
-      <w:r>
-        <w:rPr>
-          <w:rFonts w:cstheme="minorHAnsi"/>
-          <w:color w:val="DEC1FF"/>
-          <w:lang w:val="en-US"/>
-        </w:rPr>
-        <w:t>CGAffineTransform</w:t>
-      </w:r>
-      <w:proofErr w:type="spellEnd"/>
-      <w:r>
-        <w:rPr>
-          <w:rFonts w:cstheme="minorHAnsi"/>
-          <w:color w:val="DEC1FF"/>
-          <w:lang w:val="en-US"/>
-        </w:rPr>
-        <w:t xml:space="preserve"> </w:t>
-      </w:r>
-      <w:bookmarkEnd w:id="14"/>
-      <w:bookmarkEnd w:id="15"/>
-      <w:r>
-        <w:rPr>
-          <w:rFonts w:cstheme="minorHAnsi"/>
-          <w:lang w:val="en-US"/>
-        </w:rPr>
-        <w:t xml:space="preserve">represents a specific kind of transform that we can apply to any </w:t>
-      </w:r>
-      <w:proofErr w:type="spellStart"/>
-      <w:r>
-        <w:rPr>
-          <w:rFonts w:cstheme="minorHAnsi"/>
-          <w:color w:val="DEC1FF"/>
-          <w:lang w:val="en-US"/>
-        </w:rPr>
-        <w:t>UIView</w:t>
-      </w:r>
-      <w:proofErr w:type="spellEnd"/>
-      <w:r>
-        <w:rPr>
-          <w:rFonts w:cstheme="minorHAnsi"/>
-          <w:lang w:val="en-US"/>
-        </w:rPr>
-        <w:t xml:space="preserve"> object or subclass. You have to apply it to </w:t>
-      </w:r>
-      <w:bookmarkStart w:id="16" w:name="OLE_LINK17"/>
-      <w:bookmarkStart w:id="17" w:name="OLE_LINK18"/>
-      <w:r>
-        <w:rPr>
-          <w:rFonts w:cstheme="minorHAnsi"/>
-          <w:lang w:val="en-US"/>
-        </w:rPr>
-        <w:t xml:space="preserve">the </w:t>
-      </w:r>
-      <w:bookmarkEnd w:id="16"/>
-      <w:bookmarkEnd w:id="17"/>
-      <w:proofErr w:type="spellStart"/>
-      <w:proofErr w:type="gramStart"/>
+      </w:pPr>
+      <w:r>
+        <w:rPr>
+          <w:rFonts w:cstheme="minorHAnsi"/>
+          <w:lang w:val="en-US"/>
+        </w:rPr>
+        <w:t xml:space="preserve">As a reminder, we can use </w:t>
+      </w:r>
       <w:r>
         <w:rPr>
           <w:rFonts w:cstheme="minorHAnsi"/>
@@ -1302,70 +1132,18 @@
           <w:color w:val="FC6BAA"/>
           <w:lang w:val="en-US"/>
         </w:rPr>
-        <w:t>self</w:t>
-      </w:r>
-      <w:r>
-        <w:rPr>
-          <w:rFonts w:cstheme="minorHAnsi"/>
-          <w:color w:val="BFBFBF"/>
-          <w:lang w:val="en-US"/>
-        </w:rPr>
-        <w:t>.</w:t>
-      </w:r>
-      <w:r>
-        <w:rPr>
-          <w:rFonts w:cstheme="minorHAnsi"/>
-          <w:color w:val="72BFAE"/>
-          <w:lang w:val="en-US"/>
-        </w:rPr>
-        <w:t>imageView</w:t>
-      </w:r>
-      <w:r>
-        <w:rPr>
-          <w:rFonts w:cstheme="minorHAnsi"/>
-          <w:color w:val="BFBFBF"/>
-          <w:lang w:val="en-US"/>
-        </w:rPr>
-        <w:t>.</w:t>
-      </w:r>
-      <w:r>
-        <w:rPr>
-          <w:rFonts w:cstheme="minorHAnsi"/>
-          <w:color w:val="C08AFF"/>
-          <w:lang w:val="en-US"/>
-        </w:rPr>
-        <w:t>transform</w:t>
-      </w:r>
-      <w:proofErr w:type="spellEnd"/>
-      <w:proofErr w:type="gramEnd"/>
-      <w:r>
-        <w:rPr>
-          <w:rFonts w:cstheme="minorHAnsi"/>
-          <w:color w:val="C08AFF"/>
-          <w:lang w:val="en-US"/>
-        </w:rPr>
-        <w:t xml:space="preserve"> </w:t>
-      </w:r>
-      <w:r>
-        <w:rPr>
-          <w:rFonts w:cstheme="minorHAnsi"/>
-          <w:lang w:val="en-US"/>
-        </w:rPr>
-        <w:t>property.</w:t>
-      </w:r>
-    </w:p>
-    <w:p>
-      <w:pPr>
-        <w:jc w:val="both"/>
-        <w:rPr>
-          <w:rFonts w:cstheme="minorHAnsi"/>
-          <w:lang w:val="en-US"/>
-        </w:rPr>
-      </w:pPr>
-    </w:p>
-    <w:p>
-      <w:pPr>
-        <w:jc w:val="both"/>
+        <w:t>[unowned self]</w:t>
+      </w:r>
+      <w:r>
+        <w:rPr>
+          <w:rFonts w:cstheme="minorHAnsi"/>
+          <w:lang w:val="en-US"/>
+        </w:rPr>
+        <w:t xml:space="preserve"> in closures when we mean ”I know you want to capture </w:t>
+      </w:r>
+      <w:bookmarkStart w:id="18" w:name="OLE_LINK19"/>
+      <w:bookmarkStart w:id="19" w:name="OLE_LINK20"/>
+      <w:r>
         <w:rPr>
           <w:rFonts w:cstheme="minorHAnsi"/>
           <w:b/>
@@ -1373,13 +1151,23 @@
           <w:color w:val="FC6BAA"/>
           <w:lang w:val="en-US"/>
         </w:rPr>
-      </w:pPr>
-      <w:r>
-        <w:rPr>
-          <w:rFonts w:cstheme="minorHAnsi"/>
-          <w:lang w:val="en-US"/>
-        </w:rPr>
-        <w:t xml:space="preserve">As a reminder, we can use </w:t>
+        <w:t>self</w:t>
+      </w:r>
+      <w:r>
+        <w:rPr>
+          <w:rFonts w:cstheme="minorHAnsi"/>
+          <w:lang w:val="en-US"/>
+        </w:rPr>
+        <w:t xml:space="preserve"> </w:t>
+      </w:r>
+      <w:bookmarkEnd w:id="18"/>
+      <w:bookmarkEnd w:id="19"/>
+      <w:r>
+        <w:rPr>
+          <w:rFonts w:cstheme="minorHAnsi"/>
+          <w:lang w:val="en-US"/>
+        </w:rPr>
+        <w:t xml:space="preserve">strongly so that it can be used later, but I want you not to have any ownership at all.”. As an alternative we could’ve written </w:t>
       </w:r>
       <w:r>
         <w:rPr>
@@ -1389,33 +1177,15 @@
           <w:color w:val="FC6BAA"/>
           <w:lang w:val="en-US"/>
         </w:rPr>
-        <w:t>[unowned self]</w:t>
-      </w:r>
-      <w:r>
-        <w:rPr>
-          <w:rFonts w:cstheme="minorHAnsi"/>
-          <w:lang w:val="en-US"/>
-        </w:rPr>
-        <w:t xml:space="preserve"> in closures when we </w:t>
-      </w:r>
-      <w:proofErr w:type="gramStart"/>
-      <w:r>
-        <w:rPr>
-          <w:rFonts w:cstheme="minorHAnsi"/>
-          <w:lang w:val="en-US"/>
-        </w:rPr>
-        <w:t>mean ”I</w:t>
-      </w:r>
-      <w:proofErr w:type="gramEnd"/>
-      <w:r>
-        <w:rPr>
-          <w:rFonts w:cstheme="minorHAnsi"/>
-          <w:lang w:val="en-US"/>
-        </w:rPr>
-        <w:t xml:space="preserve"> know you want to capture </w:t>
-      </w:r>
-      <w:bookmarkStart w:id="18" w:name="OLE_LINK19"/>
-      <w:bookmarkStart w:id="19" w:name="OLE_LINK20"/>
+        <w:t>[weak self]</w:t>
+      </w:r>
+      <w:r>
+        <w:rPr>
+          <w:rFonts w:cstheme="minorHAnsi"/>
+          <w:lang w:val="en-US"/>
+        </w:rPr>
+        <w:t xml:space="preserve">, which could capture _ in the closure as an optional, and we’d need to run </w:t>
+      </w:r>
       <w:r>
         <w:rPr>
           <w:rFonts w:cstheme="minorHAnsi"/>
@@ -1424,23 +1194,23 @@
           <w:color w:val="FC6BAA"/>
           <w:lang w:val="en-US"/>
         </w:rPr>
-        <w:t>self</w:t>
-      </w:r>
-      <w:r>
-        <w:rPr>
-          <w:rFonts w:cstheme="minorHAnsi"/>
+        <w:t>self?.</w:t>
+      </w:r>
+      <w:r>
+        <w:rPr>
+          <w:rFonts w:cstheme="minorHAnsi"/>
+          <w:color w:val="72BFAE"/>
+          <w:lang w:val="en-US"/>
+        </w:rPr>
+        <w:t>doStuff()…</w:t>
+      </w:r>
+      <w:r>
+        <w:rPr>
+          <w:rFonts w:cstheme="minorHAnsi"/>
+          <w:color w:val="72BFAE"/>
           <w:lang w:val="en-US"/>
         </w:rPr>
         <w:t xml:space="preserve"> </w:t>
-      </w:r>
-      <w:bookmarkEnd w:id="18"/>
-      <w:bookmarkEnd w:id="19"/>
-      <w:r>
-        <w:rPr>
-          <w:rFonts w:cstheme="minorHAnsi"/>
-          <w:lang w:val="en-US"/>
-        </w:rPr>
-        <w:t xml:space="preserve">strongly so that it can be used later, but I want you not to have any ownership at all.”. As an alternative we could’ve written </w:t>
       </w:r>
       <w:r>
         <w:rPr>
@@ -1450,9 +1220,15 @@
           <w:color w:val="FC6BAA"/>
           <w:lang w:val="en-US"/>
         </w:rPr>
-        <w:t xml:space="preserve">[weak </w:t>
-      </w:r>
-      <w:proofErr w:type="spellStart"/>
+        <w:t>self</w:t>
+      </w:r>
+      <w:r>
+        <w:rPr>
+          <w:rFonts w:cstheme="minorHAnsi"/>
+          <w:lang w:val="en-US"/>
+        </w:rPr>
+        <w:t xml:space="preserve"> doesn’t own </w:t>
+      </w:r>
       <w:r>
         <w:rPr>
           <w:rFonts w:cstheme="minorHAnsi"/>
@@ -1461,9 +1237,22 @@
           <w:color w:val="FC6BAA"/>
           <w:lang w:val="en-US"/>
         </w:rPr>
-        <w:t>self</w:t>
-      </w:r>
-      <w:proofErr w:type="spellEnd"/>
+        <w:t>DispatchQueue.main</w:t>
+      </w:r>
+      <w:r>
+        <w:rPr>
+          <w:rFonts w:cstheme="minorHAnsi"/>
+          <w:lang w:val="en-US"/>
+        </w:rPr>
+        <w:t>, so the reference will be destroyed once the closure finishes</w:t>
+      </w:r>
+      <w:r>
+        <w:rPr>
+          <w:rFonts w:cstheme="minorHAnsi"/>
+          <w:lang w:val="en-US"/>
+        </w:rPr>
+        <w:t xml:space="preserve">, even though it is recommended to always add </w:t>
+      </w:r>
       <w:r>
         <w:rPr>
           <w:rFonts w:cstheme="minorHAnsi"/>
@@ -1472,16 +1261,12 @@
           <w:color w:val="FC6BAA"/>
           <w:lang w:val="en-US"/>
         </w:rPr>
-        <w:t>]</w:t>
-      </w:r>
-      <w:r>
-        <w:rPr>
-          <w:rFonts w:cstheme="minorHAnsi"/>
-          <w:lang w:val="en-US"/>
-        </w:rPr>
-        <w:t xml:space="preserve">, which could capture _ in the closure as an optional, and we’d need to run </w:t>
-      </w:r>
-      <w:r>
+        <w:t>[weak self].</w:t>
+      </w:r>
+    </w:p>
+    <w:p>
+      <w:pPr>
+        <w:jc w:val="both"/>
         <w:rPr>
           <w:rFonts w:cstheme="minorHAnsi"/>
           <w:b/>
@@ -1489,9 +1274,141 @@
           <w:color w:val="FC6BAA"/>
           <w:lang w:val="en-US"/>
         </w:rPr>
-        <w:t>self</w:t>
-      </w:r>
-      <w:proofErr w:type="gramStart"/>
+      </w:pPr>
+    </w:p>
+    <w:p>
+      <w:pPr>
+        <w:jc w:val="both"/>
+        <w:rPr>
+          <w:rFonts w:cstheme="minorHAnsi"/>
+          <w:b/>
+          <w:bCs/>
+          <w:lang w:val="en-US"/>
+        </w:rPr>
+      </w:pPr>
+      <w:r>
+        <w:rPr>
+          <w:rFonts w:cstheme="minorHAnsi"/>
+          <w:b/>
+          <w:bCs/>
+          <w:lang w:val="en-US"/>
+        </w:rPr>
+        <w:t>MapKit</w:t>
+      </w:r>
+    </w:p>
+    <w:p>
+      <w:pPr>
+        <w:jc w:val="both"/>
+        <w:rPr>
+          <w:rFonts w:cstheme="minorHAnsi"/>
+          <w:b/>
+          <w:bCs/>
+          <w:lang w:val="en-US"/>
+        </w:rPr>
+      </w:pPr>
+    </w:p>
+    <w:p>
+      <w:pPr>
+        <w:jc w:val="both"/>
+        <w:rPr>
+          <w:rFonts w:cstheme="minorHAnsi"/>
+          <w:lang w:val="en-US"/>
+        </w:rPr>
+      </w:pPr>
+      <w:r>
+        <w:rPr>
+          <w:rFonts w:cstheme="minorHAnsi"/>
+          <w:lang w:val="en-US"/>
+        </w:rPr>
+        <w:t>MapKit is Apple’s mapping framework, which handles fetching data and rendering, it handles scrolling and zooming, and it even handles placemarks, routes, and more.</w:t>
+      </w:r>
+    </w:p>
+    <w:p>
+      <w:pPr>
+        <w:jc w:val="both"/>
+        <w:rPr>
+          <w:rFonts w:cstheme="minorHAnsi"/>
+          <w:lang w:val="en-US"/>
+        </w:rPr>
+      </w:pPr>
+    </w:p>
+    <w:p>
+      <w:pPr>
+        <w:jc w:val="both"/>
+        <w:rPr>
+          <w:rFonts w:cstheme="minorHAnsi"/>
+          <w:i/>
+          <w:iCs/>
+          <w:lang w:val="en-US"/>
+        </w:rPr>
+      </w:pPr>
+      <w:r>
+        <w:rPr>
+          <w:rFonts w:cstheme="minorHAnsi"/>
+          <w:lang w:val="en-US"/>
+        </w:rPr>
+        <w:t>You need to make</w:t>
+      </w:r>
+      <w:r>
+        <w:rPr>
+          <w:rFonts w:cstheme="minorHAnsi"/>
+          <w:lang w:val="en-US"/>
+        </w:rPr>
+        <w:t xml:space="preserve"> a delegate of MapView the controller it belongs to, so be sure to control drag it to the </w:t>
+      </w:r>
+      <w:r>
+        <w:rPr>
+          <w:rFonts w:cstheme="minorHAnsi"/>
+          <w:lang w:val="en-US"/>
+        </w:rPr>
+        <w:t>controller and</w:t>
+      </w:r>
+      <w:r>
+        <w:rPr>
+          <w:rFonts w:cstheme="minorHAnsi"/>
+          <w:lang w:val="en-US"/>
+        </w:rPr>
+        <w:t xml:space="preserve"> choose </w:t>
+      </w:r>
+      <w:r>
+        <w:rPr>
+          <w:rFonts w:cstheme="minorHAnsi"/>
+          <w:i/>
+          <w:iCs/>
+          <w:lang w:val="en-US"/>
+        </w:rPr>
+        <w:t>delegate.</w:t>
+      </w:r>
+    </w:p>
+    <w:p>
+      <w:pPr>
+        <w:jc w:val="both"/>
+        <w:rPr>
+          <w:rFonts w:cstheme="minorHAnsi"/>
+          <w:i/>
+          <w:iCs/>
+          <w:lang w:val="en-US"/>
+        </w:rPr>
+      </w:pPr>
+    </w:p>
+    <w:p>
+      <w:pPr>
+        <w:jc w:val="both"/>
+        <w:rPr>
+          <w:rFonts w:cstheme="minorHAnsi"/>
+          <w:lang w:val="en-US"/>
+        </w:rPr>
+      </w:pPr>
+      <w:r>
+        <w:rPr>
+          <w:rFonts w:cstheme="minorHAnsi"/>
+          <w:lang w:val="en-US"/>
+        </w:rPr>
+        <w:t xml:space="preserve">Every time the map needs to show an annotation, it calls a </w:t>
+      </w:r>
+      <w:bookmarkStart w:id="20" w:name="OLE_LINK21"/>
+      <w:bookmarkStart w:id="21" w:name="OLE_LINK22"/>
+      <w:bookmarkStart w:id="22" w:name="OLE_LINK23"/>
       <w:r>
         <w:rPr>
           <w:rFonts w:cstheme="minorHAnsi"/>
@@ -1500,53 +1417,179 @@
           <w:color w:val="FC6BAA"/>
           <w:lang w:val="en-US"/>
         </w:rPr>
-        <w:t>?.</w:t>
-      </w:r>
-      <w:proofErr w:type="spellStart"/>
-      <w:r>
-        <w:rPr>
-          <w:rFonts w:cstheme="minorHAnsi"/>
-          <w:color w:val="72BFAE"/>
-          <w:lang w:val="en-US"/>
-        </w:rPr>
-        <w:t>doStuff</w:t>
-      </w:r>
-      <w:proofErr w:type="spellEnd"/>
-      <w:proofErr w:type="gramEnd"/>
-      <w:r>
-        <w:rPr>
-          <w:rFonts w:cstheme="minorHAnsi"/>
-          <w:color w:val="72BFAE"/>
-          <w:lang w:val="en-US"/>
-        </w:rPr>
-        <w:t>()…</w:t>
-      </w:r>
-      <w:r>
-        <w:rPr>
-          <w:rFonts w:cstheme="minorHAnsi"/>
-          <w:color w:val="72BFAE"/>
+        <w:t>viewFor</w:t>
+      </w:r>
+      <w:r>
+        <w:rPr>
+          <w:rFonts w:cstheme="minorHAnsi"/>
           <w:lang w:val="en-US"/>
         </w:rPr>
         <w:t xml:space="preserve"> </w:t>
       </w:r>
-      <w:r>
+      <w:bookmarkEnd w:id="20"/>
+      <w:bookmarkEnd w:id="21"/>
+      <w:bookmarkEnd w:id="22"/>
+      <w:r>
+        <w:rPr>
+          <w:rFonts w:cstheme="minorHAnsi"/>
+          <w:lang w:val="en-US"/>
+        </w:rPr>
+        <w:t>method on its delegate.</w:t>
+      </w:r>
+    </w:p>
+    <w:p>
+      <w:pPr>
+        <w:jc w:val="both"/>
         <w:rPr>
           <w:rFonts w:cstheme="minorHAnsi"/>
           <w:b/>
           <w:bCs/>
           <w:color w:val="FC6BAA"/>
-          <w:lang w:val="en-US"/>
-        </w:rPr>
-        <w:t>self</w:t>
-      </w:r>
-      <w:r>
-        <w:rPr>
-          <w:rFonts w:cstheme="minorHAnsi"/>
-          <w:lang w:val="en-US"/>
-        </w:rPr>
-        <w:t xml:space="preserve"> doesn’t own </w:t>
-      </w:r>
-      <w:proofErr w:type="spellStart"/>
+        </w:rPr>
+      </w:pPr>
+    </w:p>
+    <w:p>
+      <w:pPr>
+        <w:jc w:val="both"/>
+        <w:rPr>
+          <w:rFonts w:cstheme="minorHAnsi"/>
+          <w:b/>
+          <w:bCs/>
+          <w:lang w:val="en-US"/>
+        </w:rPr>
+      </w:pPr>
+      <w:r>
+        <w:rPr>
+          <w:rFonts w:cstheme="minorHAnsi"/>
+          <w:b/>
+          <w:bCs/>
+          <w:lang w:val="en-US"/>
+        </w:rPr>
+        <w:t>SpriteKit Part 2</w:t>
+      </w:r>
+    </w:p>
+    <w:p>
+      <w:pPr>
+        <w:jc w:val="both"/>
+        <w:rPr>
+          <w:rFonts w:cstheme="minorHAnsi"/>
+          <w:b/>
+          <w:bCs/>
+          <w:lang w:val="en-US"/>
+        </w:rPr>
+      </w:pPr>
+    </w:p>
+    <w:p>
+      <w:pPr>
+        <w:jc w:val="both"/>
+        <w:rPr>
+          <w:rFonts w:cstheme="minorHAnsi"/>
+          <w:lang w:val="en-US"/>
+        </w:rPr>
+      </w:pPr>
+      <w:r>
+        <w:rPr>
+          <w:rFonts w:cstheme="minorHAnsi"/>
+          <w:lang w:val="en-US"/>
+        </w:rPr>
+        <w:t>The method</w:t>
+      </w:r>
+      <w:r>
+        <w:rPr>
+          <w:rFonts w:cstheme="minorHAnsi"/>
+          <w:color w:val="C08AFF"/>
+          <w:lang w:val="en-US"/>
+        </w:rPr>
+        <w:t xml:space="preserve"> advanceSimulationTime</w:t>
+      </w:r>
+      <w:r>
+        <w:rPr>
+          <w:rFonts w:cstheme="minorHAnsi"/>
+          <w:color w:val="BFBFBF"/>
+          <w:lang w:val="en-US"/>
+        </w:rPr>
+        <w:t>()</w:t>
+      </w:r>
+      <w:r>
+        <w:rPr>
+          <w:rFonts w:cstheme="minorHAnsi"/>
+          <w:color w:val="BFBFBF"/>
+          <w:lang w:val="en-US"/>
+        </w:rPr>
+        <w:t xml:space="preserve"> </w:t>
+      </w:r>
+      <w:r>
+        <w:rPr>
+          <w:rFonts w:cstheme="minorHAnsi"/>
+          <w:lang w:val="en-US"/>
+        </w:rPr>
+        <w:t>can simulate X seconds passing in the emitter, thus updating all the particles as if they were created X seconds ago. This can work for filling our screen with star particles</w:t>
+      </w:r>
+      <w:r>
+        <w:rPr>
+          <w:rFonts w:cstheme="minorHAnsi"/>
+          <w:lang w:val="en-US"/>
+        </w:rPr>
+        <w:t>.</w:t>
+      </w:r>
+    </w:p>
+    <w:p>
+      <w:pPr>
+        <w:jc w:val="both"/>
+        <w:rPr>
+          <w:rFonts w:cstheme="minorHAnsi"/>
+          <w:lang w:val="en-US"/>
+        </w:rPr>
+      </w:pPr>
+    </w:p>
+    <w:p>
+      <w:pPr>
+        <w:jc w:val="both"/>
+        <w:rPr>
+          <w:rFonts w:cstheme="minorHAnsi"/>
+          <w:lang w:val="en-US"/>
+        </w:rPr>
+      </w:pPr>
+      <w:r>
+        <w:rPr>
+          <w:rFonts w:cstheme="minorHAnsi"/>
+          <w:color w:val="DEC1FF"/>
+          <w:lang w:val="en-US"/>
+        </w:rPr>
+        <w:t>Timer</w:t>
+      </w:r>
+      <w:r>
+        <w:rPr>
+          <w:rFonts w:cstheme="minorHAnsi"/>
+          <w:lang w:val="en-US"/>
+        </w:rPr>
+        <w:t xml:space="preserve"> is responsible for running code after a period has passed, either once or repeatedly. It has five parameters: how many seconds you want the delay to be, what object should be told when the timer fires, what method should be called on that object when the timer fires, any context you want to provide, and whether the time should repeat</w:t>
+      </w:r>
+      <w:r>
+        <w:rPr>
+          <w:rFonts w:cstheme="minorHAnsi"/>
+          <w:lang w:val="en-US"/>
+        </w:rPr>
+        <w:t>.</w:t>
+      </w:r>
+    </w:p>
+    <w:p>
+      <w:pPr>
+        <w:jc w:val="both"/>
+        <w:rPr>
+          <w:rFonts w:cstheme="minorHAnsi"/>
+          <w:lang w:val="en-US"/>
+        </w:rPr>
+      </w:pPr>
+    </w:p>
+    <w:p>
+      <w:pPr>
+        <w:jc w:val="both"/>
+        <w:rPr>
+          <w:rFonts w:cstheme="minorHAnsi"/>
+          <w:lang w:val="en-US"/>
+        </w:rPr>
+      </w:pPr>
       <w:r>
         <w:rPr>
           <w:rFonts w:cstheme="minorHAnsi"/>
@@ -1555,22 +1598,14 @@
           <w:color w:val="FC6BAA"/>
           <w:lang w:val="en-US"/>
         </w:rPr>
-        <w:t>DispatchQueue.main</w:t>
-      </w:r>
-      <w:proofErr w:type="spellEnd"/>
-      <w:r>
-        <w:rPr>
-          <w:rFonts w:cstheme="minorHAnsi"/>
-          <w:lang w:val="en-US"/>
-        </w:rPr>
-        <w:t>, so the reference will be destroyed once the closure finishes</w:t>
-      </w:r>
-      <w:r>
-        <w:rPr>
-          <w:rFonts w:cstheme="minorHAnsi"/>
-          <w:lang w:val="en-US"/>
-        </w:rPr>
-        <w:t xml:space="preserve">, even though it is recommended to always add </w:t>
+        <w:t xml:space="preserve">linearDamping </w:t>
+      </w:r>
+      <w:r>
+        <w:rPr>
+          <w:rFonts w:cstheme="minorHAnsi"/>
+          <w:lang w:val="en-US"/>
+        </w:rPr>
+        <w:t xml:space="preserve">and </w:t>
       </w:r>
       <w:r>
         <w:rPr>
@@ -1580,590 +1615,858 @@
           <w:color w:val="FC6BAA"/>
           <w:lang w:val="en-US"/>
         </w:rPr>
-        <w:t xml:space="preserve">[weak </w:t>
-      </w:r>
-      <w:proofErr w:type="spellStart"/>
-      <w:r>
-        <w:rPr>
-          <w:rFonts w:cstheme="minorHAnsi"/>
+        <w:t>angularDamping</w:t>
+      </w:r>
+      <w:r>
+        <w:rPr>
+          <w:rFonts w:cstheme="minorHAnsi"/>
+          <w:lang w:val="en-US"/>
+        </w:rPr>
+        <w:t xml:space="preserve"> properties</w:t>
+      </w:r>
+      <w:r>
+        <w:rPr>
+          <w:rFonts w:cstheme="minorHAnsi"/>
+          <w:lang w:val="en-US"/>
+        </w:rPr>
+        <w:t xml:space="preserve"> indicate if the </w:t>
+      </w:r>
+      <w:r>
+        <w:rPr>
+          <w:rFonts w:cstheme="minorHAnsi"/>
+          <w:lang w:val="en-US"/>
+        </w:rPr>
+        <w:t xml:space="preserve">movement and rotation will slow </w:t>
+      </w:r>
+      <w:r>
+        <w:rPr>
+          <w:rFonts w:cstheme="minorHAnsi"/>
+          <w:lang w:val="en-US"/>
+        </w:rPr>
+        <w:t xml:space="preserve">or not </w:t>
+      </w:r>
+      <w:r>
+        <w:rPr>
+          <w:rFonts w:cstheme="minorHAnsi"/>
+          <w:lang w:val="en-US"/>
+        </w:rPr>
+        <w:t xml:space="preserve">over time. </w:t>
+      </w:r>
+      <w:r>
+        <w:rPr>
+          <w:rFonts w:cstheme="minorHAnsi"/>
+          <w:lang w:val="en-US"/>
+        </w:rPr>
+        <w:t xml:space="preserve">Setting them up to 0 creates a frictionless </w:t>
+      </w:r>
+      <w:r>
+        <w:rPr>
+          <w:rFonts w:cstheme="minorHAnsi"/>
+          <w:lang w:val="en-US"/>
+        </w:rPr>
+        <w:t xml:space="preserve">space environment! </w:t>
+      </w:r>
+    </w:p>
+    <w:p>
+      <w:pPr>
+        <w:jc w:val="both"/>
+        <w:rPr>
+          <w:rFonts w:cstheme="minorHAnsi"/>
+          <w:color w:val="BFBFBF"/>
+          <w:lang w:val="en-US"/>
+        </w:rPr>
+      </w:pPr>
+    </w:p>
+    <w:p>
+      <w:pPr>
+        <w:rPr>
           <w:b/>
           <w:bCs/>
-          <w:color w:val="FC6BAA"/>
-          <w:lang w:val="en-US"/>
-        </w:rPr>
-        <w:t>self</w:t>
-      </w:r>
-      <w:proofErr w:type="spellEnd"/>
-      <w:r>
-        <w:rPr>
-          <w:rFonts w:cstheme="minorHAnsi"/>
+          <w:lang w:val="en-US"/>
+        </w:rPr>
+      </w:pPr>
+      <w:r>
+        <w:rPr>
           <w:b/>
           <w:bCs/>
+          <w:lang w:val="en-US"/>
+        </w:rPr>
+        <w:lastRenderedPageBreak/>
+        <w:t>Debugging</w:t>
+      </w:r>
+    </w:p>
+    <w:p>
+      <w:pPr>
+        <w:jc w:val="both"/>
+        <w:rPr>
+          <w:rFonts w:cstheme="minorHAnsi"/>
           <w:color w:val="FC6BAA"/>
           <w:lang w:val="en-US"/>
         </w:rPr>
-        <w:t>].</w:t>
-      </w:r>
-    </w:p>
-    <w:p>
-      <w:pPr>
-        <w:jc w:val="both"/>
+      </w:pPr>
+    </w:p>
+    <w:p>
+      <w:pPr>
+        <w:jc w:val="both"/>
+        <w:rPr>
+          <w:rFonts w:cstheme="minorHAnsi"/>
+          <w:lang w:val="en-US"/>
+        </w:rPr>
+      </w:pPr>
+      <w:r>
+        <w:rPr>
+          <w:rFonts w:cstheme="minorHAnsi"/>
+          <w:lang w:val="en-US"/>
+        </w:rPr>
+        <w:t xml:space="preserve">Remember that print is a variadic function, which means that can receive any number of parameters. It can also receive separators </w:t>
+      </w:r>
+      <w:bookmarkStart w:id="23" w:name="OLE_LINK24"/>
+      <w:bookmarkStart w:id="24" w:name="OLE_LINK25"/>
+      <w:r>
+        <w:rPr>
+          <w:rFonts w:cstheme="minorHAnsi"/>
+          <w:lang w:val="en-US"/>
+        </w:rPr>
+        <w:t xml:space="preserve">as </w:t>
+      </w:r>
+      <w:bookmarkEnd w:id="23"/>
+      <w:bookmarkEnd w:id="24"/>
+      <w:r>
+        <w:rPr>
+          <w:rFonts w:ascii="Calibri" w:hAnsi="Calibri" w:cs="Calibri"/>
+          <w:color w:val="C08AFF"/>
+          <w:lang w:val="en-US"/>
+        </w:rPr>
+        <w:t>print</w:t>
+      </w:r>
+      <w:r>
+        <w:rPr>
+          <w:rFonts w:ascii="Calibri" w:hAnsi="Calibri" w:cs="Calibri"/>
+          <w:color w:val="BFBFBF"/>
+          <w:lang w:val="en-US"/>
+        </w:rPr>
+        <w:t>(</w:t>
+      </w:r>
+      <w:r>
+        <w:rPr>
+          <w:rFonts w:ascii="Calibri" w:hAnsi="Calibri" w:cs="Calibri"/>
+          <w:color w:val="D0BC56"/>
+          <w:lang w:val="en-US"/>
+        </w:rPr>
+        <w:t>1</w:t>
+      </w:r>
+      <w:r>
+        <w:rPr>
+          <w:rFonts w:ascii="Calibri" w:hAnsi="Calibri" w:cs="Calibri"/>
+          <w:color w:val="BFBFBF"/>
+          <w:lang w:val="en-US"/>
+        </w:rPr>
+        <w:t xml:space="preserve">, </w:t>
+      </w:r>
+      <w:r>
+        <w:rPr>
+          <w:rFonts w:ascii="Calibri" w:hAnsi="Calibri" w:cs="Calibri"/>
+          <w:color w:val="D0BC56"/>
+          <w:lang w:val="en-US"/>
+        </w:rPr>
+        <w:t>2</w:t>
+      </w:r>
+      <w:r>
+        <w:rPr>
+          <w:rFonts w:ascii="Calibri" w:hAnsi="Calibri" w:cs="Calibri"/>
+          <w:color w:val="BFBFBF"/>
+          <w:lang w:val="en-US"/>
+        </w:rPr>
+        <w:t xml:space="preserve">, </w:t>
+      </w:r>
+      <w:r>
+        <w:rPr>
+          <w:rFonts w:ascii="Calibri" w:hAnsi="Calibri" w:cs="Calibri"/>
+          <w:color w:val="D0BC56"/>
+          <w:lang w:val="en-US"/>
+        </w:rPr>
+        <w:t>3</w:t>
+      </w:r>
+      <w:r>
+        <w:rPr>
+          <w:rFonts w:ascii="Calibri" w:hAnsi="Calibri" w:cs="Calibri"/>
+          <w:color w:val="BFBFBF"/>
+          <w:lang w:val="en-US"/>
+        </w:rPr>
+        <w:t xml:space="preserve">, </w:t>
+      </w:r>
+      <w:r>
+        <w:rPr>
+          <w:rFonts w:ascii="Calibri" w:hAnsi="Calibri" w:cs="Calibri"/>
+          <w:color w:val="D0BC56"/>
+          <w:lang w:val="en-US"/>
+        </w:rPr>
+        <w:t>4</w:t>
+      </w:r>
+      <w:r>
+        <w:rPr>
+          <w:rFonts w:ascii="Calibri" w:hAnsi="Calibri" w:cs="Calibri"/>
+          <w:color w:val="BFBFBF"/>
+          <w:lang w:val="en-US"/>
+        </w:rPr>
+        <w:t xml:space="preserve">, </w:t>
+      </w:r>
+      <w:r>
+        <w:rPr>
+          <w:rFonts w:ascii="Calibri" w:hAnsi="Calibri" w:cs="Calibri"/>
+          <w:color w:val="D0BC56"/>
+          <w:lang w:val="en-US"/>
+        </w:rPr>
+        <w:t>5</w:t>
+      </w:r>
+      <w:r>
+        <w:rPr>
+          <w:rFonts w:ascii="Calibri" w:hAnsi="Calibri" w:cs="Calibri"/>
+          <w:color w:val="BFBFBF"/>
+          <w:lang w:val="en-US"/>
+        </w:rPr>
+        <w:t xml:space="preserve">, separator: </w:t>
+      </w:r>
+      <w:r>
+        <w:rPr>
+          <w:rFonts w:ascii="Calibri" w:hAnsi="Calibri" w:cs="Calibri"/>
+          <w:color w:val="FC7467"/>
+          <w:lang w:val="en-US"/>
+        </w:rPr>
+        <w:t>"-"</w:t>
+      </w:r>
+      <w:r>
+        <w:rPr>
+          <w:rFonts w:ascii="Calibri" w:hAnsi="Calibri" w:cs="Calibri"/>
+          <w:color w:val="BFBFBF"/>
+          <w:lang w:val="en-US"/>
+        </w:rPr>
+        <w:t>)</w:t>
+      </w:r>
+      <w:r>
+        <w:rPr>
+          <w:rFonts w:cstheme="minorHAnsi"/>
+          <w:lang w:val="en-US"/>
+        </w:rPr>
+        <w:t xml:space="preserve"> </w:t>
+      </w:r>
+      <w:bookmarkStart w:id="25" w:name="OLE_LINK26"/>
+      <w:bookmarkStart w:id="26" w:name="OLE_LINK27"/>
+      <w:r>
+        <w:rPr>
+          <w:rFonts w:cstheme="minorHAnsi"/>
+          <w:lang w:val="en-US"/>
+        </w:rPr>
+        <w:t xml:space="preserve">or </w:t>
+      </w:r>
+      <w:bookmarkEnd w:id="25"/>
+      <w:bookmarkEnd w:id="26"/>
+      <w:r>
+        <w:rPr>
+          <w:rFonts w:cstheme="minorHAnsi"/>
+          <w:lang w:val="en-US"/>
+        </w:rPr>
+        <w:t xml:space="preserve">terminators as </w:t>
+      </w:r>
+      <w:r>
+        <w:rPr>
+          <w:rFonts w:ascii="Calibri" w:hAnsi="Calibri" w:cs="Calibri"/>
+          <w:color w:val="C08AFF"/>
+          <w:lang w:val="en-US"/>
+        </w:rPr>
+        <w:t>print</w:t>
+      </w:r>
+      <w:r>
+        <w:rPr>
+          <w:rFonts w:ascii="Calibri" w:hAnsi="Calibri" w:cs="Calibri"/>
+          <w:color w:val="BFBFBF"/>
+          <w:lang w:val="en-US"/>
+        </w:rPr>
+        <w:t>(</w:t>
+      </w:r>
+      <w:r>
+        <w:rPr>
+          <w:rFonts w:ascii="Calibri" w:hAnsi="Calibri" w:cs="Calibri"/>
+          <w:color w:val="FC7467"/>
+          <w:lang w:val="en-US"/>
+        </w:rPr>
+        <w:t>"Some message"</w:t>
+      </w:r>
+      <w:r>
+        <w:rPr>
+          <w:rFonts w:ascii="Calibri" w:hAnsi="Calibri" w:cs="Calibri"/>
+          <w:color w:val="BFBFBF"/>
+          <w:lang w:val="en-US"/>
+        </w:rPr>
+        <w:t xml:space="preserve">, terminator: </w:t>
+      </w:r>
+      <w:r>
+        <w:rPr>
+          <w:rFonts w:ascii="Calibri" w:hAnsi="Calibri" w:cs="Calibri"/>
+          <w:color w:val="FC7467"/>
+          <w:lang w:val="en-US"/>
+        </w:rPr>
+        <w:t>" "</w:t>
+      </w:r>
+      <w:r>
+        <w:rPr>
+          <w:rFonts w:ascii="Calibri" w:hAnsi="Calibri" w:cs="Calibri"/>
+          <w:color w:val="BFBFBF"/>
+          <w:lang w:val="en-US"/>
+        </w:rPr>
+        <w:t>)</w:t>
+      </w:r>
+      <w:r>
+        <w:rPr>
+          <w:rFonts w:ascii="Calibri" w:hAnsi="Calibri" w:cs="Calibri"/>
+          <w:lang w:val="en-US"/>
+        </w:rPr>
+        <w:t>,</w:t>
+      </w:r>
+      <w:r>
+        <w:rPr>
+          <w:rFonts w:cstheme="minorHAnsi"/>
+          <w:lang w:val="en-US"/>
+        </w:rPr>
+        <w:t xml:space="preserve"> which will be added to the end.</w:t>
+      </w:r>
+    </w:p>
+    <w:p>
+      <w:pPr>
+        <w:jc w:val="both"/>
+        <w:rPr>
+          <w:rFonts w:cstheme="minorHAnsi"/>
+          <w:lang w:val="en-US"/>
+        </w:rPr>
+      </w:pPr>
+    </w:p>
+    <w:p>
+      <w:pPr>
+        <w:jc w:val="both"/>
+        <w:rPr>
+          <w:rFonts w:ascii="Calibri" w:hAnsi="Calibri" w:cs="Calibri"/>
+          <w:color w:val="BFBFBF"/>
+          <w:lang w:val="en-US"/>
+        </w:rPr>
+      </w:pPr>
+      <w:r>
+        <w:rPr>
+          <w:rFonts w:cstheme="minorHAnsi"/>
+          <w:lang w:val="en-US"/>
+        </w:rPr>
+        <w:t>A</w:t>
+      </w:r>
+      <w:r>
+        <w:rPr>
+          <w:rFonts w:cstheme="minorHAnsi"/>
+          <w:lang w:val="en-US"/>
+        </w:rPr>
+        <w:t>ssertions, which are debug-only checks that will force your app to crash if a specific condition isn't true</w:t>
+      </w:r>
+      <w:r>
+        <w:rPr>
+          <w:rFonts w:cstheme="minorHAnsi"/>
+          <w:lang w:val="en-US"/>
+        </w:rPr>
+        <w:t xml:space="preserve">. The assertions crashes only when debugging, once released, they are removed. This means </w:t>
+      </w:r>
+      <w:r>
+        <w:rPr>
+          <w:rFonts w:cstheme="minorHAnsi"/>
+          <w:lang w:val="en-US"/>
+        </w:rPr>
+        <w:t xml:space="preserve">you can set up an extremely strict environment while you’re developing, ensuring that all </w:t>
+      </w:r>
+      <w:bookmarkStart w:id="27" w:name="OLE_LINK28"/>
+      <w:bookmarkStart w:id="28" w:name="OLE_LINK29"/>
+      <w:r>
+        <w:rPr>
+          <w:rFonts w:cstheme="minorHAnsi"/>
+          <w:lang w:val="en-US"/>
+        </w:rPr>
+        <w:t xml:space="preserve">values </w:t>
+      </w:r>
+      <w:bookmarkEnd w:id="27"/>
+      <w:bookmarkEnd w:id="28"/>
+      <w:r>
+        <w:rPr>
+          <w:rFonts w:cstheme="minorHAnsi"/>
+          <w:lang w:val="en-US"/>
+        </w:rPr>
+        <w:t>are present and correc</w:t>
+      </w:r>
+      <w:r>
+        <w:rPr>
+          <w:rFonts w:cstheme="minorHAnsi"/>
+          <w:lang w:val="en-US"/>
+        </w:rPr>
+        <w:t xml:space="preserve">t, without causing problems for real users </w:t>
+      </w:r>
+      <w:r>
+        <w:rPr>
+          <w:rFonts w:ascii="Calibri" w:hAnsi="Calibri" w:cs="Calibri"/>
+          <w:color w:val="C08AFF"/>
+          <w:lang w:val="en-US"/>
+        </w:rPr>
+        <w:t>assert</w:t>
+      </w:r>
+      <w:r>
+        <w:rPr>
+          <w:rFonts w:ascii="Calibri" w:hAnsi="Calibri" w:cs="Calibri"/>
+          <w:color w:val="BFBFBF"/>
+          <w:lang w:val="en-US"/>
+        </w:rPr>
+        <w:t>(test</w:t>
+      </w:r>
+      <w:r>
+        <w:rPr>
+          <w:rFonts w:ascii="Calibri" w:hAnsi="Calibri" w:cs="Calibri"/>
+          <w:color w:val="BFBFBF"/>
+          <w:lang w:val="en-US"/>
+        </w:rPr>
+        <w:t>_t</w:t>
+      </w:r>
+      <w:r>
+        <w:rPr>
+          <w:rFonts w:ascii="Calibri" w:hAnsi="Calibri" w:cs="Calibri"/>
+          <w:color w:val="BFBFBF"/>
+          <w:lang w:val="en-US"/>
+        </w:rPr>
+        <w:t>hat_should_pass</w:t>
+      </w:r>
+      <w:r>
+        <w:rPr>
+          <w:rFonts w:ascii="Calibri" w:hAnsi="Calibri" w:cs="Calibri"/>
+          <w:color w:val="BFBFBF"/>
+          <w:lang w:val="en-US"/>
+        </w:rPr>
+        <w:t xml:space="preserve">, </w:t>
+      </w:r>
+      <w:r>
+        <w:rPr>
+          <w:rFonts w:ascii="Calibri" w:hAnsi="Calibri" w:cs="Calibri"/>
+          <w:color w:val="FC7467"/>
+          <w:lang w:val="en-US"/>
+        </w:rPr>
+        <w:t>"Message"</w:t>
+      </w:r>
+      <w:r>
+        <w:rPr>
+          <w:rFonts w:ascii="Calibri" w:hAnsi="Calibri" w:cs="Calibri"/>
+          <w:color w:val="BFBFBF"/>
+          <w:lang w:val="en-US"/>
+        </w:rPr>
+        <w:t>)</w:t>
+      </w:r>
+    </w:p>
+    <w:p>
+      <w:pPr>
+        <w:jc w:val="both"/>
+        <w:rPr>
+          <w:rFonts w:ascii="Calibri" w:hAnsi="Calibri" w:cs="Calibri"/>
+          <w:lang w:val="en-US"/>
+        </w:rPr>
+      </w:pPr>
+    </w:p>
+    <w:p>
+      <w:pPr>
+        <w:jc w:val="both"/>
+        <w:rPr>
+          <w:rFonts w:ascii="Calibri" w:hAnsi="Calibri" w:cs="Calibri"/>
+          <w:lang w:val="en-US"/>
+        </w:rPr>
+      </w:pPr>
+      <w:r>
+        <w:rPr>
+          <w:rFonts w:cstheme="minorHAnsi"/>
+          <w:lang w:val="en-US"/>
+        </w:rPr>
+        <w:t>To add a breakpoint, click on the number from the specific line of code you want to debug, then, when it is hit, you can step over line by line (</w:t>
+      </w:r>
+      <w:r>
+        <w:rPr>
+          <w:rFonts w:ascii="Apple Color Emoji" w:hAnsi="Apple Color Emoji" w:cs="Apple Color Emoji"/>
+          <w:lang w:val="en-US"/>
+        </w:rPr>
+        <w:t>▶</w:t>
+      </w:r>
+      <w:r>
+        <w:rPr>
+          <w:rFonts w:cstheme="minorHAnsi"/>
+          <w:lang w:val="en-US"/>
+        </w:rPr>
+        <w:t>) by pressing F6.</w:t>
+      </w:r>
+      <w:r>
+        <w:t xml:space="preserve"> </w:t>
+      </w:r>
+      <w:r>
+        <w:rPr>
+          <w:rFonts w:cstheme="minorHAnsi"/>
+          <w:lang w:val="en-US"/>
+        </w:rPr>
+        <w:t>T</w:t>
+      </w:r>
+      <w:r>
+        <w:rPr>
+          <w:rFonts w:cstheme="minorHAnsi"/>
+          <w:lang w:val="en-US"/>
+        </w:rPr>
+        <w:t>here's another command called Continue (Ctrl+Cmd+Y) that means "continue executing my program until you hit another breakpoint."</w:t>
+      </w:r>
+    </w:p>
+    <w:p>
+      <w:pPr>
+        <w:jc w:val="both"/>
+        <w:rPr>
+          <w:rFonts w:cstheme="minorHAnsi"/>
+          <w:lang w:val="en-US"/>
+        </w:rPr>
+      </w:pPr>
+    </w:p>
+    <w:p>
+      <w:pPr>
+        <w:jc w:val="both"/>
+        <w:rPr>
+          <w:rFonts w:cstheme="minorHAnsi"/>
+          <w:lang w:val="en-US"/>
+        </w:rPr>
+      </w:pPr>
+      <w:r>
+        <w:rPr>
+          <w:rFonts w:cstheme="minorHAnsi"/>
+          <w:lang w:val="en-US"/>
+        </w:rPr>
+        <w:t>The screen on the left side, which holds all the threads currently executing your app, is a back trace which can lead you to the problem.</w:t>
+      </w:r>
+    </w:p>
+    <w:p>
+      <w:pPr>
+        <w:jc w:val="both"/>
+        <w:rPr>
+          <w:rFonts w:cstheme="minorHAnsi"/>
+          <w:lang w:val="en-US"/>
+        </w:rPr>
+      </w:pPr>
+    </w:p>
+    <w:p>
+      <w:pPr>
+        <w:jc w:val="both"/>
+        <w:rPr>
+          <w:rFonts w:cstheme="minorHAnsi"/>
+          <w:lang w:val="en-US"/>
+        </w:rPr>
+      </w:pPr>
+      <w:r>
+        <w:rPr>
+          <w:rFonts w:ascii="Calibri" w:hAnsi="Calibri" w:cs="Calibri"/>
+          <w:noProof/>
+          <w:color w:val="FC6BAA"/>
+          <w:lang w:val="en-US"/>
+        </w:rPr>
+        <w:drawing>
+          <wp:anchor distT="0" distB="0" distL="114300" distR="114300" simplePos="0" relativeHeight="251659264" behindDoc="0" locked="0" layoutInCell="1" allowOverlap="1" wp14:anchorId="42C967E7" wp14:editId="1692AD35">
+            <wp:simplePos x="0" y="0"/>
+            <wp:positionH relativeFrom="column">
+              <wp:posOffset>4464347</wp:posOffset>
+            </wp:positionH>
+            <wp:positionV relativeFrom="paragraph">
+              <wp:posOffset>40546</wp:posOffset>
+            </wp:positionV>
+            <wp:extent cx="1962785" cy="1452880"/>
+            <wp:effectExtent l="0" t="0" r="5715" b="0"/>
+            <wp:wrapSquare wrapText="bothSides"/>
+            <wp:docPr id="3" name="Picture 3" descr="Graphical user interface, text&#10;&#10;Description automatically generated"/>
+            <wp:cNvGraphicFramePr>
+              <a:graphicFrameLocks xmlns:a="http://schemas.openxmlformats.org/drawingml/2006/main" noChangeAspect="1"/>
+            </wp:cNvGraphicFramePr>
+            <a:graphic xmlns:a="http://schemas.openxmlformats.org/drawingml/2006/main">
+              <a:graphicData uri="http://schemas.openxmlformats.org/drawingml/2006/picture">
+                <pic:pic xmlns:pic="http://schemas.openxmlformats.org/drawingml/2006/picture">
+                  <pic:nvPicPr>
+                    <pic:cNvPr id="3" name="Picture 3" descr="Graphical user interface, text&#10;&#10;Description automatically generated"/>
+                    <pic:cNvPicPr/>
+                  </pic:nvPicPr>
+                  <pic:blipFill>
+                    <a:blip r:embed="rId8">
+                      <a:extLst>
+                        <a:ext uri="{28A0092B-C50C-407E-A947-70E740481C1C}">
+                          <a14:useLocalDpi xmlns:a14="http://schemas.microsoft.com/office/drawing/2010/main" val="0"/>
+                        </a:ext>
+                      </a:extLst>
+                    </a:blip>
+                    <a:stretch>
+                      <a:fillRect/>
+                    </a:stretch>
+                  </pic:blipFill>
+                  <pic:spPr>
+                    <a:xfrm>
+                      <a:off x="0" y="0"/>
+                      <a:ext cx="1962785" cy="1452880"/>
+                    </a:xfrm>
+                    <a:prstGeom prst="rect">
+                      <a:avLst/>
+                    </a:prstGeom>
+                  </pic:spPr>
+                </pic:pic>
+              </a:graphicData>
+            </a:graphic>
+            <wp14:sizeRelH relativeFrom="page">
+              <wp14:pctWidth>0</wp14:pctWidth>
+            </wp14:sizeRelH>
+            <wp14:sizeRelV relativeFrom="page">
+              <wp14:pctHeight>0</wp14:pctHeight>
+            </wp14:sizeRelV>
+          </wp:anchor>
+        </w:drawing>
+      </w:r>
+      <w:r>
+        <w:rPr>
+          <w:rFonts w:ascii="Calibri" w:hAnsi="Calibri" w:cs="Calibri"/>
+          <w:noProof/>
+          <w:color w:val="FC6BAA"/>
+          <w:lang w:val="en-US"/>
+        </w:rPr>
+        <w:drawing>
+          <wp:anchor distT="0" distB="0" distL="114300" distR="114300" simplePos="0" relativeHeight="251658240" behindDoc="0" locked="0" layoutInCell="1" allowOverlap="1" wp14:anchorId="02CF3A87" wp14:editId="07F36537">
+            <wp:simplePos x="0" y="0"/>
+            <wp:positionH relativeFrom="column">
+              <wp:posOffset>3520967</wp:posOffset>
+            </wp:positionH>
+            <wp:positionV relativeFrom="paragraph">
+              <wp:posOffset>1009961</wp:posOffset>
+            </wp:positionV>
+            <wp:extent cx="711200" cy="609600"/>
+            <wp:effectExtent l="0" t="0" r="0" b="0"/>
+            <wp:wrapSquare wrapText="bothSides"/>
+            <wp:docPr id="2" name="Picture 2"/>
+            <wp:cNvGraphicFramePr>
+              <a:graphicFrameLocks xmlns:a="http://schemas.openxmlformats.org/drawingml/2006/main" noChangeAspect="1"/>
+            </wp:cNvGraphicFramePr>
+            <a:graphic xmlns:a="http://schemas.openxmlformats.org/drawingml/2006/main">
+              <a:graphicData uri="http://schemas.openxmlformats.org/drawingml/2006/picture">
+                <pic:pic xmlns:pic="http://schemas.openxmlformats.org/drawingml/2006/picture">
+                  <pic:nvPicPr>
+                    <pic:cNvPr id="2" name="Picture 2"/>
+                    <pic:cNvPicPr/>
+                  </pic:nvPicPr>
+                  <pic:blipFill>
+                    <a:blip r:embed="rId9">
+                      <a:extLst>
+                        <a:ext uri="{28A0092B-C50C-407E-A947-70E740481C1C}">
+                          <a14:useLocalDpi xmlns:a14="http://schemas.microsoft.com/office/drawing/2010/main" val="0"/>
+                        </a:ext>
+                      </a:extLst>
+                    </a:blip>
+                    <a:stretch>
+                      <a:fillRect/>
+                    </a:stretch>
+                  </pic:blipFill>
+                  <pic:spPr>
+                    <a:xfrm>
+                      <a:off x="0" y="0"/>
+                      <a:ext cx="711200" cy="609600"/>
+                    </a:xfrm>
+                    <a:prstGeom prst="rect">
+                      <a:avLst/>
+                    </a:prstGeom>
+                  </pic:spPr>
+                </pic:pic>
+              </a:graphicData>
+            </a:graphic>
+            <wp14:sizeRelH relativeFrom="page">
+              <wp14:pctWidth>0</wp14:pctWidth>
+            </wp14:sizeRelH>
+            <wp14:sizeRelV relativeFrom="page">
+              <wp14:pctHeight>0</wp14:pctHeight>
+            </wp14:sizeRelV>
+          </wp:anchor>
+        </w:drawing>
+      </w:r>
+      <w:r>
+        <w:rPr>
+          <w:rFonts w:cstheme="minorHAnsi"/>
+          <w:lang w:val="en-US"/>
+        </w:rPr>
+        <w:t xml:space="preserve">You can also print variables in the console by entering </w:t>
+      </w:r>
+      <w:r>
         <w:rPr>
           <w:rFonts w:cstheme="minorHAnsi"/>
           <w:b/>
           <w:bCs/>
+          <w:lang w:val="en-US"/>
+        </w:rPr>
+        <w:t>p + name_of_var</w:t>
+      </w:r>
+      <w:r>
+        <w:rPr>
+          <w:rFonts w:cstheme="minorHAnsi"/>
+          <w:lang w:val="en-US"/>
+        </w:rPr>
+        <w:t>. You can move the breakpoint bar to move the instruction pointer. Also, we can make breakpoints conditional, this by clicking “</w:t>
+      </w:r>
+      <w:r>
+        <w:rPr>
+          <w:rFonts w:cstheme="minorHAnsi"/>
+          <w:lang w:val="en-US"/>
+        </w:rPr>
+        <w:t>E</w:t>
+      </w:r>
+      <w:r>
+        <w:rPr>
+          <w:rFonts w:cstheme="minorHAnsi"/>
+          <w:lang w:val="en-US"/>
+        </w:rPr>
+        <w:t xml:space="preserve">dit </w:t>
+      </w:r>
+      <w:r>
+        <w:rPr>
+          <w:rFonts w:cstheme="minorHAnsi"/>
+          <w:lang w:val="en-US"/>
+        </w:rPr>
+        <w:t>B</w:t>
+      </w:r>
+      <w:r>
+        <w:rPr>
+          <w:rFonts w:cstheme="minorHAnsi"/>
+          <w:lang w:val="en-US"/>
+        </w:rPr>
+        <w:t>reakpoint”.</w:t>
+      </w:r>
+      <w:r>
+        <w:rPr>
+          <w:rFonts w:cstheme="minorHAnsi"/>
+          <w:lang w:val="en-US"/>
+        </w:rPr>
+        <w:t xml:space="preserve"> Breakpoints can also be automatically triggered when an exception is thrown, </w:t>
+      </w:r>
+      <w:r>
+        <w:rPr>
+          <w:rFonts w:cstheme="minorHAnsi"/>
+          <w:lang w:val="en-US"/>
+        </w:rPr>
+        <w:t xml:space="preserve">saying “pause execution as soon as an exception is thrown” and you can examine. For this, press Cmd+8 or click the debugger menu, and </w:t>
+      </w:r>
+      <w:bookmarkStart w:id="29" w:name="OLE_LINK30"/>
+      <w:bookmarkStart w:id="30" w:name="OLE_LINK31"/>
+      <w:r>
+        <w:rPr>
+          <w:rFonts w:cstheme="minorHAnsi"/>
+          <w:lang w:val="en-US"/>
+        </w:rPr>
+        <w:t xml:space="preserve">then </w:t>
+      </w:r>
+      <w:bookmarkEnd w:id="29"/>
+      <w:bookmarkEnd w:id="30"/>
+      <w:r>
+        <w:rPr>
+          <w:rFonts w:cstheme="minorHAnsi"/>
+          <w:lang w:val="en-US"/>
+        </w:rPr>
+        <w:t>go to the bottom and add exception breakpoint.</w:t>
+      </w:r>
+    </w:p>
+    <w:p>
+      <w:pPr>
+        <w:jc w:val="both"/>
+        <w:rPr>
+          <w:rFonts w:cstheme="minorHAnsi"/>
+          <w:lang w:val="en-US"/>
+        </w:rPr>
+      </w:pPr>
+    </w:p>
+    <w:p>
+      <w:pPr>
+        <w:jc w:val="both"/>
+        <w:rPr>
+          <w:rFonts w:cstheme="minorHAnsi"/>
+          <w:lang w:val="en-US"/>
+        </w:rPr>
+      </w:pPr>
+      <w:r>
+        <w:rPr>
+          <w:rFonts w:ascii="Calibri" w:hAnsi="Calibri" w:cs="Calibri"/>
+          <w:noProof/>
           <w:color w:val="FC6BAA"/>
           <w:lang w:val="en-US"/>
         </w:rPr>
-      </w:pPr>
-    </w:p>
-    <w:p>
-      <w:pPr>
-        <w:jc w:val="both"/>
-        <w:rPr>
-          <w:rFonts w:cstheme="minorHAnsi"/>
-          <w:b/>
-          <w:bCs/>
-          <w:lang w:val="en-US"/>
-        </w:rPr>
-      </w:pPr>
-      <w:proofErr w:type="spellStart"/>
-      <w:r>
-        <w:rPr>
-          <w:rFonts w:cstheme="minorHAnsi"/>
-          <w:b/>
-          <w:bCs/>
-          <w:lang w:val="en-US"/>
-        </w:rPr>
-        <w:t>MapKit</w:t>
-      </w:r>
-      <w:proofErr w:type="spellEnd"/>
-    </w:p>
-    <w:p>
-      <w:pPr>
-        <w:jc w:val="both"/>
-        <w:rPr>
-          <w:rFonts w:cstheme="minorHAnsi"/>
-          <w:b/>
-          <w:bCs/>
-          <w:lang w:val="en-US"/>
-        </w:rPr>
-      </w:pPr>
-    </w:p>
-    <w:p>
-      <w:pPr>
-        <w:jc w:val="both"/>
-        <w:rPr>
-          <w:rFonts w:cstheme="minorHAnsi"/>
-          <w:lang w:val="en-US"/>
-        </w:rPr>
-      </w:pPr>
-      <w:proofErr w:type="spellStart"/>
-      <w:r>
-        <w:rPr>
-          <w:rFonts w:cstheme="minorHAnsi"/>
-          <w:lang w:val="en-US"/>
-        </w:rPr>
-        <w:t>MapKit</w:t>
-      </w:r>
-      <w:proofErr w:type="spellEnd"/>
-      <w:r>
-        <w:rPr>
-          <w:rFonts w:cstheme="minorHAnsi"/>
-          <w:lang w:val="en-US"/>
-        </w:rPr>
-        <w:t xml:space="preserve"> is Apple’s mapping framework, which handles fetching data and rendering, it handles scrolling and zooming, and it even handles placemarks, routes, and more.</w:t>
-      </w:r>
-    </w:p>
-    <w:p>
-      <w:pPr>
-        <w:jc w:val="both"/>
-        <w:rPr>
-          <w:rFonts w:cstheme="minorHAnsi"/>
-          <w:lang w:val="en-US"/>
-        </w:rPr>
-      </w:pPr>
-    </w:p>
-    <w:p>
-      <w:pPr>
-        <w:jc w:val="both"/>
-        <w:rPr>
-          <w:rFonts w:cstheme="minorHAnsi"/>
-          <w:i/>
-          <w:iCs/>
-          <w:lang w:val="en-US"/>
-        </w:rPr>
-      </w:pPr>
-      <w:r>
-        <w:rPr>
-          <w:rFonts w:cstheme="minorHAnsi"/>
-          <w:lang w:val="en-US"/>
-        </w:rPr>
-        <w:t>You need to make</w:t>
-      </w:r>
-      <w:r>
-        <w:rPr>
-          <w:rFonts w:cstheme="minorHAnsi"/>
-          <w:lang w:val="en-US"/>
-        </w:rPr>
-        <w:t xml:space="preserve"> a delegate of </w:t>
-      </w:r>
-      <w:proofErr w:type="spellStart"/>
-      <w:r>
-        <w:rPr>
-          <w:rFonts w:cstheme="minorHAnsi"/>
-          <w:lang w:val="en-US"/>
-        </w:rPr>
-        <w:t>MapView</w:t>
-      </w:r>
-      <w:proofErr w:type="spellEnd"/>
-      <w:r>
-        <w:rPr>
-          <w:rFonts w:cstheme="minorHAnsi"/>
-          <w:lang w:val="en-US"/>
-        </w:rPr>
-        <w:t xml:space="preserve"> the controller it belongs to, so be sure to control drag it to the </w:t>
-      </w:r>
-      <w:r>
-        <w:rPr>
-          <w:rFonts w:cstheme="minorHAnsi"/>
-          <w:lang w:val="en-US"/>
-        </w:rPr>
-        <w:t>controller and</w:t>
-      </w:r>
-      <w:r>
-        <w:rPr>
-          <w:rFonts w:cstheme="minorHAnsi"/>
-          <w:lang w:val="en-US"/>
-        </w:rPr>
-        <w:t xml:space="preserve"> choose </w:t>
-      </w:r>
-      <w:r>
-        <w:rPr>
-          <w:rFonts w:cstheme="minorHAnsi"/>
-          <w:i/>
-          <w:iCs/>
-          <w:lang w:val="en-US"/>
-        </w:rPr>
-        <w:t>delegate.</w:t>
-      </w:r>
-    </w:p>
-    <w:p>
-      <w:pPr>
-        <w:jc w:val="both"/>
-        <w:rPr>
-          <w:rFonts w:cstheme="minorHAnsi"/>
-          <w:i/>
-          <w:iCs/>
-          <w:lang w:val="en-US"/>
-        </w:rPr>
-      </w:pPr>
-    </w:p>
-    <w:p>
-      <w:pPr>
-        <w:jc w:val="both"/>
-        <w:rPr>
-          <w:rFonts w:cstheme="minorHAnsi"/>
-          <w:lang w:val="en-US"/>
-        </w:rPr>
-      </w:pPr>
-      <w:r>
-        <w:rPr>
-          <w:rFonts w:cstheme="minorHAnsi"/>
-          <w:lang w:val="en-US"/>
-        </w:rPr>
-        <w:t xml:space="preserve">Every time the map needs to show an annotation, it calls a </w:t>
-      </w:r>
-      <w:bookmarkStart w:id="20" w:name="OLE_LINK21"/>
-      <w:bookmarkStart w:id="21" w:name="OLE_LINK22"/>
-      <w:bookmarkStart w:id="22" w:name="OLE_LINK23"/>
-      <w:proofErr w:type="spellStart"/>
-      <w:r>
-        <w:rPr>
-          <w:rFonts w:cstheme="minorHAnsi"/>
-          <w:b/>
-          <w:bCs/>
+        <w:drawing>
+          <wp:anchor distT="0" distB="0" distL="114300" distR="114300" simplePos="0" relativeHeight="251660288" behindDoc="0" locked="0" layoutInCell="1" allowOverlap="1" wp14:anchorId="32DAB36E" wp14:editId="105D8D53">
+            <wp:simplePos x="0" y="0"/>
+            <wp:positionH relativeFrom="column">
+              <wp:posOffset>2760345</wp:posOffset>
+            </wp:positionH>
+            <wp:positionV relativeFrom="paragraph">
+              <wp:posOffset>39248</wp:posOffset>
+            </wp:positionV>
+            <wp:extent cx="3599815" cy="2470785"/>
+            <wp:effectExtent l="0" t="0" r="0" b="5715"/>
+            <wp:wrapSquare wrapText="bothSides"/>
+            <wp:docPr id="6" name="Picture 6"/>
+            <wp:cNvGraphicFramePr>
+              <a:graphicFrameLocks xmlns:a="http://schemas.openxmlformats.org/drawingml/2006/main" noChangeAspect="1"/>
+            </wp:cNvGraphicFramePr>
+            <a:graphic xmlns:a="http://schemas.openxmlformats.org/drawingml/2006/main">
+              <a:graphicData uri="http://schemas.openxmlformats.org/drawingml/2006/picture">
+                <pic:pic xmlns:pic="http://schemas.openxmlformats.org/drawingml/2006/picture">
+                  <pic:nvPicPr>
+                    <pic:cNvPr id="6" name="Picture 6"/>
+                    <pic:cNvPicPr/>
+                  </pic:nvPicPr>
+                  <pic:blipFill>
+                    <a:blip r:embed="rId10" cstate="print">
+                      <a:extLst>
+                        <a:ext uri="{28A0092B-C50C-407E-A947-70E740481C1C}">
+                          <a14:useLocalDpi xmlns:a14="http://schemas.microsoft.com/office/drawing/2010/main" val="0"/>
+                        </a:ext>
+                      </a:extLst>
+                    </a:blip>
+                    <a:stretch>
+                      <a:fillRect/>
+                    </a:stretch>
+                  </pic:blipFill>
+                  <pic:spPr>
+                    <a:xfrm>
+                      <a:off x="0" y="0"/>
+                      <a:ext cx="3599815" cy="2470785"/>
+                    </a:xfrm>
+                    <a:prstGeom prst="rect">
+                      <a:avLst/>
+                    </a:prstGeom>
+                  </pic:spPr>
+                </pic:pic>
+              </a:graphicData>
+            </a:graphic>
+            <wp14:sizeRelH relativeFrom="page">
+              <wp14:pctWidth>0</wp14:pctWidth>
+            </wp14:sizeRelH>
+            <wp14:sizeRelV relativeFrom="page">
+              <wp14:pctHeight>0</wp14:pctHeight>
+            </wp14:sizeRelV>
+          </wp:anchor>
+        </w:drawing>
+      </w:r>
+      <w:r>
+        <w:rPr>
+          <w:rFonts w:cstheme="minorHAnsi"/>
+          <w:lang w:val="en-US"/>
+        </w:rPr>
+        <w:t>Another debugging technique for views is to use the View Debugging, which is useful to debug views (that for some reason you cannot see for example).</w:t>
+      </w:r>
+    </w:p>
+    <w:p>
+      <w:pPr>
+        <w:jc w:val="both"/>
+        <w:rPr>
+          <w:rFonts w:ascii="Calibri" w:hAnsi="Calibri" w:cs="Calibri"/>
           <w:color w:val="FC6BAA"/>
           <w:lang w:val="en-US"/>
         </w:rPr>
-        <w:t>viewFor</w:t>
-      </w:r>
-      <w:proofErr w:type="spellEnd"/>
-      <w:r>
-        <w:rPr>
-          <w:rFonts w:cstheme="minorHAnsi"/>
-          <w:lang w:val="en-US"/>
-        </w:rPr>
-        <w:t xml:space="preserve"> </w:t>
-      </w:r>
-      <w:bookmarkEnd w:id="20"/>
-      <w:bookmarkEnd w:id="21"/>
-      <w:bookmarkEnd w:id="22"/>
-      <w:r>
-        <w:rPr>
-          <w:rFonts w:cstheme="minorHAnsi"/>
-          <w:lang w:val="en-US"/>
-        </w:rPr>
-        <w:t>method on its delegate.</w:t>
-      </w:r>
-    </w:p>
-    <w:p>
-      <w:pPr>
-        <w:jc w:val="both"/>
-        <w:rPr>
-          <w:rFonts w:cstheme="minorHAnsi"/>
-          <w:b/>
-          <w:bCs/>
-          <w:color w:val="FC6BAA"/>
-        </w:rPr>
-      </w:pPr>
-    </w:p>
-    <w:p>
-      <w:pPr>
-        <w:jc w:val="both"/>
-        <w:rPr>
-          <w:rFonts w:cstheme="minorHAnsi"/>
-          <w:b/>
-          <w:bCs/>
-          <w:lang w:val="en-US"/>
-        </w:rPr>
-      </w:pPr>
-      <w:proofErr w:type="spellStart"/>
-      <w:r>
-        <w:rPr>
-          <w:rFonts w:cstheme="minorHAnsi"/>
-          <w:b/>
-          <w:bCs/>
-          <w:lang w:val="en-US"/>
-        </w:rPr>
-        <w:t>SpriteKit</w:t>
-      </w:r>
-      <w:proofErr w:type="spellEnd"/>
-      <w:r>
-        <w:rPr>
-          <w:rFonts w:cstheme="minorHAnsi"/>
-          <w:b/>
-          <w:bCs/>
-          <w:lang w:val="en-US"/>
-        </w:rPr>
-        <w:t xml:space="preserve"> Part 2</w:t>
-      </w:r>
-    </w:p>
-    <w:p>
-      <w:pPr>
-        <w:jc w:val="both"/>
-        <w:rPr>
-          <w:rFonts w:cstheme="minorHAnsi"/>
-          <w:b/>
-          <w:bCs/>
-          <w:lang w:val="en-US"/>
-        </w:rPr>
-      </w:pPr>
-    </w:p>
-    <w:p>
-      <w:pPr>
-        <w:jc w:val="both"/>
-        <w:rPr>
-          <w:rFonts w:cstheme="minorHAnsi"/>
-          <w:lang w:val="en-US"/>
-        </w:rPr>
-      </w:pPr>
-      <w:r>
-        <w:rPr>
-          <w:rFonts w:cstheme="minorHAnsi"/>
-          <w:lang w:val="en-US"/>
-        </w:rPr>
-        <w:t>The method</w:t>
-      </w:r>
-      <w:r>
-        <w:rPr>
-          <w:rFonts w:cstheme="minorHAnsi"/>
-          <w:color w:val="C08AFF"/>
-          <w:lang w:val="en-US"/>
-        </w:rPr>
-        <w:t xml:space="preserve"> a</w:t>
-      </w:r>
-      <w:r>
-        <w:rPr>
-          <w:rFonts w:cstheme="minorHAnsi"/>
-          <w:color w:val="C08AFF"/>
-          <w:lang w:val="en-US"/>
-        </w:rPr>
-        <w:t>dvanceSimulationTime</w:t>
-      </w:r>
-      <w:r>
-        <w:rPr>
-          <w:rFonts w:cstheme="minorHAnsi"/>
-          <w:color w:val="BFBFBF"/>
-          <w:lang w:val="en-US"/>
-        </w:rPr>
-        <w:t>()</w:t>
-      </w:r>
-      <w:r>
-        <w:rPr>
-          <w:rFonts w:cstheme="minorHAnsi"/>
-          <w:color w:val="BFBFBF"/>
-          <w:lang w:val="en-US"/>
-        </w:rPr>
-        <w:t xml:space="preserve"> </w:t>
-      </w:r>
-      <w:r>
-        <w:rPr>
-          <w:rFonts w:cstheme="minorHAnsi"/>
-          <w:lang w:val="en-US"/>
-        </w:rPr>
-        <w:t>can s</w:t>
-      </w:r>
-      <w:r>
-        <w:rPr>
-          <w:rFonts w:cstheme="minorHAnsi"/>
-          <w:lang w:val="en-US"/>
-        </w:rPr>
-        <w:t xml:space="preserve">imulate </w:t>
-      </w:r>
-      <w:r>
-        <w:rPr>
-          <w:rFonts w:cstheme="minorHAnsi"/>
-          <w:lang w:val="en-US"/>
-        </w:rPr>
-        <w:t>X</w:t>
-      </w:r>
-      <w:r>
-        <w:rPr>
-          <w:rFonts w:cstheme="minorHAnsi"/>
-          <w:lang w:val="en-US"/>
-        </w:rPr>
-        <w:t xml:space="preserve"> seconds passing in the emitter, thus updating all the particles as if they were created </w:t>
-      </w:r>
-      <w:r>
-        <w:rPr>
-          <w:rFonts w:cstheme="minorHAnsi"/>
-          <w:lang w:val="en-US"/>
-        </w:rPr>
-        <w:t>X</w:t>
-      </w:r>
-      <w:r>
-        <w:rPr>
-          <w:rFonts w:cstheme="minorHAnsi"/>
-          <w:lang w:val="en-US"/>
-        </w:rPr>
-        <w:t xml:space="preserve"> seconds ago. This </w:t>
-      </w:r>
-      <w:r>
-        <w:rPr>
-          <w:rFonts w:cstheme="minorHAnsi"/>
-          <w:lang w:val="en-US"/>
-        </w:rPr>
-        <w:t xml:space="preserve">can work for </w:t>
-      </w:r>
-      <w:r>
-        <w:rPr>
-          <w:rFonts w:cstheme="minorHAnsi"/>
-          <w:lang w:val="en-US"/>
-        </w:rPr>
-        <w:t>filling our screen with star particles</w:t>
-      </w:r>
-      <w:r>
-        <w:rPr>
-          <w:rFonts w:cstheme="minorHAnsi"/>
-          <w:lang w:val="en-US"/>
-        </w:rPr>
-        <w:t>.</w:t>
-      </w:r>
-    </w:p>
-    <w:p>
-      <w:pPr>
-        <w:jc w:val="both"/>
-        <w:rPr>
-          <w:rFonts w:cstheme="minorHAnsi"/>
-          <w:lang w:val="en-US"/>
-        </w:rPr>
-      </w:pPr>
-    </w:p>
-    <w:p>
-      <w:pPr>
-        <w:jc w:val="both"/>
-        <w:rPr>
-          <w:rFonts w:cstheme="minorHAnsi"/>
-          <w:lang w:val="en-US"/>
-        </w:rPr>
-      </w:pPr>
-      <w:r>
-        <w:rPr>
-          <w:rFonts w:cstheme="minorHAnsi"/>
-          <w:color w:val="DEC1FF"/>
-          <w:lang w:val="en-US"/>
-        </w:rPr>
-        <w:t>Timer</w:t>
-      </w:r>
-      <w:r>
-        <w:rPr>
-          <w:rFonts w:cstheme="minorHAnsi"/>
-          <w:lang w:val="en-US"/>
-        </w:rPr>
-        <w:t xml:space="preserve"> is responsible for running code after a period has passed, either once or repeatedly. It has</w:t>
-      </w:r>
-      <w:r>
-        <w:rPr>
-          <w:rFonts w:cstheme="minorHAnsi"/>
-          <w:lang w:val="en-US"/>
-        </w:rPr>
-        <w:t xml:space="preserve"> five parameters: how many seconds you want the delay to be, what object should be told when the timer fires, what method should be called on that object when the timer fires, any context you want to provide, and whether the time should </w:t>
-      </w:r>
-      <w:r>
-        <w:rPr>
-          <w:rFonts w:cstheme="minorHAnsi"/>
-          <w:lang w:val="en-US"/>
-        </w:rPr>
-        <w:t>repeat</w:t>
-      </w:r>
-      <w:r>
-        <w:rPr>
-          <w:rFonts w:cstheme="minorHAnsi"/>
-          <w:lang w:val="en-US"/>
-        </w:rPr>
-        <w:t>.</w:t>
-      </w:r>
-    </w:p>
-    <w:p>
-      <w:pPr>
-        <w:jc w:val="both"/>
-        <w:rPr>
-          <w:rFonts w:cstheme="minorHAnsi"/>
-          <w:lang w:val="en-US"/>
-        </w:rPr>
-      </w:pPr>
-    </w:p>
-    <w:p>
-      <w:pPr>
-        <w:jc w:val="both"/>
-        <w:rPr>
-          <w:rFonts w:cstheme="minorHAnsi"/>
-          <w:lang w:val="en-US"/>
-        </w:rPr>
-      </w:pPr>
-      <w:proofErr w:type="spellStart"/>
-      <w:r>
-        <w:rPr>
-          <w:rFonts w:cstheme="minorHAnsi"/>
-          <w:b/>
-          <w:bCs/>
-          <w:color w:val="FC6BAA"/>
-          <w:lang w:val="en-US"/>
-        </w:rPr>
-        <w:t>linearDamping</w:t>
-      </w:r>
-      <w:proofErr w:type="spellEnd"/>
-      <w:r>
-        <w:rPr>
-          <w:rFonts w:cstheme="minorHAnsi"/>
-          <w:b/>
-          <w:bCs/>
-          <w:color w:val="FC6BAA"/>
-          <w:lang w:val="en-US"/>
-        </w:rPr>
-        <w:t xml:space="preserve"> </w:t>
-      </w:r>
-      <w:r>
-        <w:rPr>
-          <w:rFonts w:cstheme="minorHAnsi"/>
-          <w:lang w:val="en-US"/>
-        </w:rPr>
-        <w:t xml:space="preserve">and </w:t>
-      </w:r>
-      <w:proofErr w:type="spellStart"/>
-      <w:r>
-        <w:rPr>
-          <w:rFonts w:cstheme="minorHAnsi"/>
-          <w:b/>
-          <w:bCs/>
-          <w:color w:val="FC6BAA"/>
-          <w:lang w:val="en-US"/>
-        </w:rPr>
-        <w:t>angularDamping</w:t>
-      </w:r>
-      <w:proofErr w:type="spellEnd"/>
-      <w:r>
-        <w:rPr>
-          <w:rFonts w:cstheme="minorHAnsi"/>
-          <w:lang w:val="en-US"/>
-        </w:rPr>
-        <w:t xml:space="preserve"> properties</w:t>
-      </w:r>
-      <w:r>
-        <w:rPr>
-          <w:rFonts w:cstheme="minorHAnsi"/>
-          <w:lang w:val="en-US"/>
-        </w:rPr>
-        <w:t xml:space="preserve"> indicate if the </w:t>
-      </w:r>
-      <w:r>
-        <w:rPr>
-          <w:rFonts w:cstheme="minorHAnsi"/>
-          <w:lang w:val="en-US"/>
-        </w:rPr>
-        <w:t xml:space="preserve">movement and rotation will slow </w:t>
-      </w:r>
-      <w:r>
-        <w:rPr>
-          <w:rFonts w:cstheme="minorHAnsi"/>
-          <w:lang w:val="en-US"/>
-        </w:rPr>
-        <w:t xml:space="preserve">or not </w:t>
-      </w:r>
-      <w:r>
-        <w:rPr>
-          <w:rFonts w:cstheme="minorHAnsi"/>
-          <w:lang w:val="en-US"/>
-        </w:rPr>
-        <w:t xml:space="preserve">over time. </w:t>
-      </w:r>
-      <w:r>
-        <w:rPr>
-          <w:rFonts w:cstheme="minorHAnsi"/>
-          <w:lang w:val="en-US"/>
-        </w:rPr>
-        <w:t xml:space="preserve">Setting them up to 0 creates a frictionless </w:t>
-      </w:r>
-      <w:r>
-        <w:rPr>
-          <w:rFonts w:cstheme="minorHAnsi"/>
-          <w:lang w:val="en-US"/>
-        </w:rPr>
-        <w:t xml:space="preserve">space environment! </w:t>
-      </w:r>
-    </w:p>
-    <w:p>
-      <w:pPr>
-        <w:jc w:val="both"/>
-        <w:rPr>
-          <w:rFonts w:cstheme="minorHAnsi"/>
-          <w:lang w:val="en-US"/>
-        </w:rPr>
-      </w:pPr>
-    </w:p>
-    <w:p>
-      <w:pPr>
-        <w:jc w:val="both"/>
-        <w:rPr>
-          <w:rFonts w:cstheme="minorHAnsi"/>
-          <w:color w:val="BFBFBF"/>
-          <w:lang w:val="en-US"/>
-        </w:rPr>
-      </w:pPr>
-    </w:p>
-    <w:p>
-      <w:pPr>
-        <w:jc w:val="both"/>
-        <w:rPr>
-          <w:rFonts w:cstheme="minorHAnsi"/>
-          <w:color w:val="FC6BAA"/>
-          <w:lang w:val="en-US"/>
-        </w:rPr>
       </w:pPr>
     </w:p>
     <w:sectPr>
-      <w:headerReference w:type="first" r:id="rId8"/>
+      <w:headerReference w:type="first" r:id="rId11"/>
       <w:pgSz w:w="12240" w:h="15840"/>
       <w:pgMar w:top="1440" w:right="1440" w:bottom="1440" w:left="1440" w:header="708" w:footer="708" w:gutter="0"/>
       <w:cols w:space="708"/>

</xml_diff>